<commit_message>
modelo (se me olvido subirlo jaja)
</commit_message>
<xml_diff>
--- a/CanvasML v1.2.1.docx
+++ b/CanvasML v1.2.1.docx
@@ -1,16 +1,15 @@
 
 <file path=word/document.xml><?xml version="1.0" encoding="utf-8"?>
-<w:document xmlns:wpc="http://schemas.microsoft.com/office/word/2010/wordprocessingCanvas" xmlns:cx="http://schemas.microsoft.com/office/drawing/2014/chartex" xmlns:cx1="http://schemas.microsoft.com/office/drawing/2015/9/8/chartex" xmlns:cx2="http://schemas.microsoft.com/office/drawing/2015/10/21/chartex" xmlns:cx3="http://schemas.microsoft.com/office/drawing/2016/5/9/chartex" xmlns:cx4="http://schemas.microsoft.com/office/drawing/2016/5/10/chartex" xmlns:cx5="http://schemas.microsoft.com/office/drawing/2016/5/11/chartex" xmlns:cx6="http://schemas.microsoft.com/office/drawing/2016/5/12/chartex" xmlns:cx7="http://schemas.microsoft.com/office/drawing/2016/5/13/chartex" xmlns:cx8="http://schemas.microsoft.com/office/drawing/2016/5/14/chartex" xmlns:mc="http://schemas.openxmlformats.org/markup-compatibility/2006" xmlns:aink="http://schemas.microsoft.com/office/drawing/2016/ink" xmlns:am3d="http://schemas.microsoft.com/office/drawing/2017/model3d" xmlns:o="urn:schemas-microsoft-com:office:office" xmlns:r="http://schemas.openxmlformats.org/officeDocument/2006/relationships" xmlns:m="http://schemas.openxmlformats.org/officeDocument/2006/math" xmlns:v="urn:schemas-microsoft-com:vml" xmlns:wp14="http://schemas.microsoft.com/office/word/2010/wordprocessingDrawing" xmlns:wp="http://schemas.openxmlformats.org/drawingml/2006/wordprocessingDrawing" xmlns:w10="urn:schemas-microsoft-com:office:word" xmlns:w="http://schemas.openxmlformats.org/wordprocessingml/2006/main" xmlns:w14="http://schemas.microsoft.com/office/word/2010/wordml" xmlns:w15="http://schemas.microsoft.com/office/word/2012/wordml" xmlns:w16cid="http://schemas.microsoft.com/office/word/2016/wordml/cid" xmlns:w16se="http://schemas.microsoft.com/office/word/2015/wordml/symex" xmlns:wpg="http://schemas.microsoft.com/office/word/2010/wordprocessingGroup" xmlns:wpi="http://schemas.microsoft.com/office/word/2010/wordprocessingInk" xmlns:wne="http://schemas.microsoft.com/office/word/2006/wordml" xmlns:wps="http://schemas.microsoft.com/office/word/2010/wordprocessingShape" xmlns:w16="http://schemas.microsoft.com/office/word/2018/wordml" xmlns:w16cex="http://schemas.microsoft.com/office/word/2018/wordml/cex" xmlns:w16sdtdh="http://schemas.microsoft.com/office/word/2020/wordml/sdtdatahash" xmlns:w16sdtfl="http://schemas.microsoft.com/office/word/2024/wordml/sdtformatlock" xmlns:a="http://schemas.openxmlformats.org/drawingml/2006/main" xmlns:pic="http://schemas.openxmlformats.org/drawingml/2006/picture" xmlns:a14="http://schemas.microsoft.com/office/drawing/2010/main" mc:Ignorable="w14 w15 w16se w16cid wp14 w16 w16cex w16sdtdh w16sdtfl">
+<w:document xmlns:wpc="http://schemas.microsoft.com/office/word/2010/wordprocessingCanvas" xmlns:cx="http://schemas.microsoft.com/office/drawing/2014/chartex" xmlns:cx1="http://schemas.microsoft.com/office/drawing/2015/9/8/chartex" xmlns:cx2="http://schemas.microsoft.com/office/drawing/2015/10/21/chartex" xmlns:cx3="http://schemas.microsoft.com/office/drawing/2016/5/9/chartex" xmlns:cx4="http://schemas.microsoft.com/office/drawing/2016/5/10/chartex" xmlns:cx5="http://schemas.microsoft.com/office/drawing/2016/5/11/chartex" xmlns:cx6="http://schemas.microsoft.com/office/drawing/2016/5/12/chartex" xmlns:cx7="http://schemas.microsoft.com/office/drawing/2016/5/13/chartex" xmlns:cx8="http://schemas.microsoft.com/office/drawing/2016/5/14/chartex" xmlns:mc="http://schemas.openxmlformats.org/markup-compatibility/2006" xmlns:aink="http://schemas.microsoft.com/office/drawing/2016/ink" xmlns:am3d="http://schemas.microsoft.com/office/drawing/2017/model3d" xmlns:o="urn:schemas-microsoft-com:office:office" xmlns:oel="http://schemas.microsoft.com/office/2019/extlst" xmlns:r="http://schemas.openxmlformats.org/officeDocument/2006/relationships" xmlns:m="http://schemas.openxmlformats.org/officeDocument/2006/math" xmlns:v="urn:schemas-microsoft-com:vml" xmlns:wp14="http://schemas.microsoft.com/office/word/2010/wordprocessingDrawing" xmlns:wp="http://schemas.openxmlformats.org/drawingml/2006/wordprocessingDrawing" xmlns:w10="urn:schemas-microsoft-com:office:word" xmlns:w="http://schemas.openxmlformats.org/wordprocessingml/2006/main" xmlns:w14="http://schemas.microsoft.com/office/word/2010/wordml" xmlns:w15="http://schemas.microsoft.com/office/word/2012/wordml" xmlns:w16cex="http://schemas.microsoft.com/office/word/2018/wordml/cex" xmlns:w16cid="http://schemas.microsoft.com/office/word/2016/wordml/cid" xmlns:w16="http://schemas.microsoft.com/office/word/2018/wordml" xmlns:w16du="http://schemas.microsoft.com/office/word/2023/wordml/word16du" xmlns:w16sdtdh="http://schemas.microsoft.com/office/word/2020/wordml/sdtdatahash" xmlns:w16sdtfl="http://schemas.microsoft.com/office/word/2024/wordml/sdtformatlock" xmlns:w16se="http://schemas.microsoft.com/office/word/2015/wordml/symex" xmlns:wpg="http://schemas.microsoft.com/office/word/2010/wordprocessingGroup" xmlns:wpi="http://schemas.microsoft.com/office/word/2010/wordprocessingInk" xmlns:wne="http://schemas.microsoft.com/office/word/2006/wordml" xmlns:wps="http://schemas.microsoft.com/office/word/2010/wordprocessingShape" mc:Ignorable="w14 w15 w16se w16cid w16 w16cex w16sdtdh w16sdtfl w16du wp14">
   <w:body>
     <w:tbl>
       <w:tblPr>
-        <w:tblStyle w:val="Tablanormal"/>
         <w:tblW w:w="0" w:type="auto"/>
         <w:tblBorders>
-          <w:top w:val="single" w:sz="6"/>
-          <w:left w:val="single" w:sz="6"/>
-          <w:bottom w:val="single" w:sz="6"/>
-          <w:right w:val="single" w:sz="6"/>
+          <w:top w:val="single" w:sz="6" w:space="0" w:color="auto"/>
+          <w:left w:val="single" w:sz="6" w:space="0" w:color="auto"/>
+          <w:bottom w:val="single" w:sz="6" w:space="0" w:color="auto"/>
+          <w:right w:val="single" w:sz="6" w:space="0" w:color="auto"/>
         </w:tblBorders>
         <w:tblLayout w:type="fixed"/>
         <w:tblLook w:val="0600" w:firstRow="0" w:lastRow="0" w:firstColumn="0" w:lastColumn="0" w:noHBand="1" w:noVBand="1"/>
@@ -30,10 +29,10 @@
           <w:tcPr>
             <w:tcW w:w="1704" w:type="dxa"/>
             <w:tcBorders>
-              <w:top w:val="single" w:color="000000" w:themeColor="text1" w:sz="24"/>
-              <w:left w:val="single" w:color="000000" w:themeColor="text1" w:sz="24"/>
-              <w:bottom w:val="single" w:color="000000" w:themeColor="text1" w:sz="6"/>
-              <w:right w:val="single" w:color="000000" w:themeColor="text1" w:sz="6"/>
+              <w:top w:val="single" w:sz="24" w:space="0" w:color="000000" w:themeColor="text1"/>
+              <w:left w:val="single" w:sz="24" w:space="0" w:color="000000" w:themeColor="text1"/>
+              <w:bottom w:val="single" w:sz="6" w:space="0" w:color="000000" w:themeColor="text1"/>
+              <w:right w:val="single" w:sz="6" w:space="0" w:color="000000" w:themeColor="text1"/>
             </w:tcBorders>
             <w:shd w:val="clear" w:color="auto" w:fill="FFFFFF" w:themeFill="background1"/>
             <w:tcMar>
@@ -42,33 +41,20 @@
               <w:bottom w:w="90" w:type="dxa"/>
               <w:right w:w="90" w:type="dxa"/>
             </w:tcMar>
-            <w:vAlign w:val="top"/>
           </w:tcPr>
           <w:p>
             <w:pPr>
               <w:rPr>
-                <w:rFonts w:ascii="Calibri" w:hAnsi="Calibri" w:eastAsia="Calibri" w:cs="Calibri"/>
-                <w:b w:val="0"/>
-                <w:bCs w:val="0"/>
-                <w:i w:val="0"/>
-                <w:iCs w:val="0"/>
-                <w:caps w:val="0"/>
-                <w:smallCaps w:val="0"/>
-                <w:color w:val="000000" w:themeColor="text1" w:themeTint="FF" w:themeShade="FF"/>
+                <w:rFonts w:ascii="Calibri" w:eastAsia="Calibri" w:hAnsi="Calibri" w:cs="Calibri"/>
+                <w:color w:val="000000" w:themeColor="text1"/>
                 <w:sz w:val="22"/>
                 <w:szCs w:val="22"/>
               </w:rPr>
             </w:pPr>
             <w:r>
               <w:rPr>
-                <w:rFonts w:ascii="Calibri" w:hAnsi="Calibri" w:eastAsia="Calibri" w:cs="Calibri"/>
-                <w:b w:val="0"/>
-                <w:bCs w:val="0"/>
-                <w:i w:val="0"/>
-                <w:iCs w:val="0"/>
-                <w:caps w:val="0"/>
-                <w:smallCaps w:val="0"/>
-                <w:color w:val="000000" w:themeColor="text1" w:themeTint="FF" w:themeShade="FF"/>
+                <w:rFonts w:ascii="Calibri" w:eastAsia="Calibri" w:hAnsi="Calibri" w:cs="Calibri"/>
+                <w:color w:val="000000" w:themeColor="text1"/>
                 <w:sz w:val="22"/>
                 <w:szCs w:val="22"/>
                 <w:lang w:val="es-CO"/>
@@ -79,39 +65,36 @@
           <w:p>
             <w:pPr>
               <w:rPr>
-                <w:rFonts w:ascii="Calibri" w:hAnsi="Calibri" w:eastAsia="Calibri" w:cs="Calibri"/>
-                <w:b w:val="0"/>
-                <w:bCs w:val="0"/>
-                <w:i w:val="0"/>
-                <w:iCs w:val="0"/>
-                <w:caps w:val="0"/>
-                <w:smallCaps w:val="0"/>
-                <w:color w:val="000000" w:themeColor="text1" w:themeTint="FF" w:themeShade="FF"/>
+                <w:rFonts w:ascii="Calibri" w:eastAsia="Calibri" w:hAnsi="Calibri" w:cs="Calibri"/>
+                <w:color w:val="000000" w:themeColor="text1"/>
                 <w:sz w:val="22"/>
                 <w:szCs w:val="22"/>
               </w:rPr>
             </w:pPr>
             <w:r>
+              <w:rPr>
+                <w:noProof/>
+              </w:rPr>
               <w:drawing>
-                <wp:inline wp14:editId="2F9DA1CC" wp14:anchorId="054309F6">
+                <wp:inline distT="0" distB="0" distL="0" distR="0" wp14:anchorId="054309F6" wp14:editId="2F9DA1CC">
                   <wp:extent cx="323850" cy="323850"/>
                   <wp:effectExtent l="0" t="0" r="0" b="0"/>
-                  <wp:docPr id="161928051" name="" title=""/>
+                  <wp:docPr id="161928051" name="Imagen 161928051"/>
                   <wp:cNvGraphicFramePr>
-                    <a:graphicFrameLocks noChangeAspect="1"/>
+                    <a:graphicFrameLocks xmlns:a="http://schemas.openxmlformats.org/drawingml/2006/main" noChangeAspect="1"/>
                   </wp:cNvGraphicFramePr>
-                  <a:graphic>
+                  <a:graphic xmlns:a="http://schemas.openxmlformats.org/drawingml/2006/main">
                     <a:graphicData uri="http://schemas.openxmlformats.org/drawingml/2006/picture">
-                      <pic:pic>
+                      <pic:pic xmlns:pic="http://schemas.openxmlformats.org/drawingml/2006/picture">
                         <pic:nvPicPr>
                           <pic:cNvPr id="0" name=""/>
                           <pic:cNvPicPr/>
                         </pic:nvPicPr>
                         <pic:blipFill>
-                          <a:blip r:embed="R676af09ad4484900">
+                          <a:blip r:embed="rId9">
                             <a:extLst>
-                              <a:ext xmlns:a="http://schemas.openxmlformats.org/drawingml/2006/main" uri="{28A0092B-C50C-407E-A947-70E740481C1C}">
-                                <a14:useLocalDpi val="0"/>
+                              <a:ext uri="{28A0092B-C50C-407E-A947-70E740481C1C}">
+                                <a14:useLocalDpi xmlns:a14="http://schemas.microsoft.com/office/drawing/2010/main" val="0"/>
                               </a:ext>
                             </a:extLst>
                           </a:blip>
@@ -138,33 +121,21 @@
           <w:p>
             <w:pPr>
               <w:rPr>
-                <w:rFonts w:ascii="Calibri" w:hAnsi="Calibri" w:eastAsia="Calibri" w:cs="Calibri"/>
-                <w:b w:val="0"/>
-                <w:bCs w:val="0"/>
-                <w:i w:val="0"/>
-                <w:iCs w:val="0"/>
-                <w:caps w:val="0"/>
-                <w:smallCaps w:val="0"/>
-                <w:color w:val="999999"/>
-                <w:sz w:val="16"/>
-                <w:szCs w:val="16"/>
-              </w:rPr>
-            </w:pPr>
-            <w:r>
-              <w:rPr>
-                <w:rFonts w:ascii="Calibri" w:hAnsi="Calibri" w:eastAsia="Calibri" w:cs="Calibri"/>
-                <w:b w:val="0"/>
-                <w:bCs w:val="0"/>
-                <w:i w:val="0"/>
-                <w:iCs w:val="0"/>
-                <w:caps w:val="0"/>
-                <w:smallCaps w:val="0"/>
-                <w:color w:val="999999"/>
-                <w:sz w:val="16"/>
-                <w:szCs w:val="16"/>
-                <w:lang w:val="es-CO"/>
-              </w:rPr>
-              <w:t>¿Cuál es el tipo de aprendizaje? ¿Si es aprendizaje supervisado, indicar qué se predice? ¿Cuáles son los posibles resultados de la tarea de aprendizaje? ¿Cuándo se observan los resultados de esta tarea? Por ejemplo, si es un modelo predictivo indicar si el resultado se obtiene unas horas, días, semanas, o meses antes.</w:t>
+                <w:rFonts w:ascii="Calibri" w:eastAsia="Calibri" w:hAnsi="Calibri" w:cs="Calibri"/>
+                <w:color w:val="999999"/>
+                <w:sz w:val="16"/>
+                <w:szCs w:val="16"/>
+              </w:rPr>
+            </w:pPr>
+            <w:r>
+              <w:rPr>
+                <w:rFonts w:ascii="Calibri" w:eastAsia="Calibri" w:hAnsi="Calibri" w:cs="Calibri"/>
+                <w:color w:val="999999"/>
+                <w:sz w:val="16"/>
+                <w:szCs w:val="16"/>
+                <w:lang w:val="es-CO"/>
+              </w:rPr>
+              <w:t>es supervisado, se busca predecir la categoria para un texto dado, los posibles resultados están dados por la columna labels, siendo ODS 1, ODS 3 y ODS 4. Los resultados se observan justo al instante de hacer el modelo y pasar a categorizar los datos (resultado instantáneo)</w:t>
             </w:r>
           </w:p>
         </w:tc>
@@ -172,10 +143,10 @@
           <w:tcPr>
             <w:tcW w:w="2550" w:type="dxa"/>
             <w:tcBorders>
-              <w:top w:val="single" w:color="000000" w:themeColor="text1" w:sz="24"/>
-              <w:left w:val="single" w:color="000000" w:themeColor="text1" w:sz="6"/>
-              <w:bottom w:val="single" w:color="000000" w:themeColor="text1" w:sz="6"/>
-              <w:right w:val="single" w:color="000000" w:themeColor="text1" w:sz="12"/>
+              <w:top w:val="single" w:sz="24" w:space="0" w:color="000000" w:themeColor="text1"/>
+              <w:left w:val="single" w:sz="6" w:space="0" w:color="000000" w:themeColor="text1"/>
+              <w:bottom w:val="single" w:sz="6" w:space="0" w:color="000000" w:themeColor="text1"/>
+              <w:right w:val="single" w:sz="12" w:space="0" w:color="000000" w:themeColor="text1"/>
             </w:tcBorders>
             <w:shd w:val="clear" w:color="auto" w:fill="FFFFFF" w:themeFill="background1"/>
             <w:tcMar>
@@ -184,44 +155,40 @@
               <w:bottom w:w="90" w:type="dxa"/>
               <w:right w:w="90" w:type="dxa"/>
             </w:tcMar>
-            <w:vAlign w:val="top"/>
           </w:tcPr>
           <w:p>
             <w:pPr>
               <w:rPr>
-                <w:rFonts w:ascii="Calibri Light" w:hAnsi="Calibri Light" w:eastAsia="Calibri Light" w:cs="Calibri Light"/>
-                <w:b w:val="0"/>
-                <w:bCs w:val="0"/>
-                <w:i w:val="0"/>
-                <w:iCs w:val="0"/>
-                <w:caps w:val="0"/>
-                <w:smallCaps w:val="0"/>
-                <w:color w:val="000000" w:themeColor="text1" w:themeTint="FF" w:themeShade="FF"/>
+                <w:rFonts w:ascii="Calibri Light" w:eastAsia="Calibri Light" w:hAnsi="Calibri Light" w:cs="Calibri Light"/>
+                <w:color w:val="000000" w:themeColor="text1"/>
                 <w:sz w:val="22"/>
                 <w:szCs w:val="22"/>
               </w:rPr>
             </w:pPr>
             <w:r>
+              <w:rPr>
+                <w:noProof/>
+              </w:rPr>
               <w:drawing>
-                <wp:inline wp14:editId="4456B53A" wp14:anchorId="01D47F3C">
+                <wp:inline distT="0" distB="0" distL="0" distR="0" wp14:anchorId="01D47F3C" wp14:editId="4456B53A">
                   <wp:extent cx="323850" cy="323850"/>
                   <wp:effectExtent l="0" t="0" r="0" b="0"/>
-                  <wp:docPr id="1980244909" name="" title=""/>
+                  <wp:docPr id="1980244909" name="Imagen 1980244909"/>
                   <wp:cNvGraphicFramePr>
-                    <a:graphicFrameLocks noChangeAspect="1"/>
+                    <a:graphicFrameLocks xmlns:a="http://schemas.openxmlformats.org/drawingml/2006/main" noChangeAspect="1"/>
                   </wp:cNvGraphicFramePr>
-                  <a:graphic>
+                  <a:graphic xmlns:a="http://schemas.openxmlformats.org/drawingml/2006/main">
                     <a:graphicData uri="http://schemas.openxmlformats.org/drawingml/2006/picture">
-                      <pic:pic>
+                      <pic:pic xmlns:pic="http://schemas.openxmlformats.org/drawingml/2006/picture">
                         <pic:nvPicPr>
                           <pic:cNvPr id="0" name=""/>
                           <pic:cNvPicPr/>
                         </pic:nvPicPr>
                         <pic:blipFill>
-                          <a:blip r:embed="Rfa6ac0d02caa40e5">
+                          <a:blip r:embed="rId10">
                             <a:extLst>
-                              <a:ext xmlns:a="http://schemas.openxmlformats.org/drawingml/2006/main" uri="{28A0092B-C50C-407E-A947-70E740481C1C}">
-                                <a14:useLocalDpi val="0"/>
+                              <a:ext uri="{28A0092B-C50C-407E-A947-70E740481C1C}">
+                                <a14:useLocalDpi xmlns:a14="http://schemas.microsoft.com/office/drawing/2010/main" val="0"/>
                               </a:ext>
                             </a:extLst>
                           </a:blip>
@@ -246,14 +213,8 @@
             </w:r>
             <w:r>
               <w:rPr>
-                <w:rFonts w:ascii="Calibri Light" w:hAnsi="Calibri Light" w:eastAsia="Calibri Light" w:cs="Calibri Light"/>
-                <w:b w:val="0"/>
-                <w:bCs w:val="0"/>
-                <w:i w:val="0"/>
-                <w:iCs w:val="0"/>
-                <w:caps w:val="0"/>
-                <w:smallCaps w:val="0"/>
-                <w:color w:val="000000" w:themeColor="text1" w:themeTint="FF" w:themeShade="FF"/>
+                <w:rFonts w:ascii="Calibri Light" w:eastAsia="Calibri Light" w:hAnsi="Calibri Light" w:cs="Calibri Light"/>
+                <w:color w:val="000000" w:themeColor="text1"/>
                 <w:sz w:val="22"/>
                 <w:szCs w:val="22"/>
                 <w:lang w:val="es-CO"/>
@@ -264,33 +225,21 @@
           <w:p>
             <w:pPr>
               <w:rPr>
-                <w:rFonts w:ascii="Calibri" w:hAnsi="Calibri" w:eastAsia="Calibri" w:cs="Calibri"/>
-                <w:b w:val="0"/>
-                <w:bCs w:val="0"/>
-                <w:i w:val="0"/>
-                <w:iCs w:val="0"/>
-                <w:caps w:val="0"/>
-                <w:smallCaps w:val="0"/>
-                <w:color w:val="999999"/>
-                <w:sz w:val="16"/>
-                <w:szCs w:val="16"/>
-              </w:rPr>
-            </w:pPr>
-            <w:r>
-              <w:rPr>
-                <w:rFonts w:ascii="Calibri" w:hAnsi="Calibri" w:eastAsia="Calibri" w:cs="Calibri"/>
-                <w:b w:val="0"/>
-                <w:bCs w:val="0"/>
-                <w:i w:val="0"/>
-                <w:iCs w:val="0"/>
-                <w:caps w:val="0"/>
-                <w:smallCaps w:val="0"/>
-                <w:color w:val="999999"/>
-                <w:sz w:val="16"/>
-                <w:szCs w:val="16"/>
-                <w:lang w:val="es-CO"/>
-              </w:rPr>
-              <w:t>¿Cómo se convierten los resultados del modelo en recomendaciones o decisiones procesables para el usuario final?</w:t>
+                <w:rFonts w:ascii="Calibri" w:eastAsia="Calibri" w:hAnsi="Calibri" w:cs="Calibri"/>
+                <w:color w:val="999999"/>
+                <w:sz w:val="16"/>
+                <w:szCs w:val="16"/>
+              </w:rPr>
+            </w:pPr>
+            <w:r>
+              <w:rPr>
+                <w:rFonts w:ascii="Calibri" w:eastAsia="Calibri" w:hAnsi="Calibri" w:cs="Calibri"/>
+                <w:color w:val="999999"/>
+                <w:sz w:val="16"/>
+                <w:szCs w:val="16"/>
+                <w:lang w:val="es-CO"/>
+              </w:rPr>
+              <w:t>Los resultados adquiridos se convierten en una gran fuente de valor para tomar decisiones más basadas en la opinión ciudadana, generar reportes de la distribución de texto y mantener un buen seguimiento de las políticas públicas.</w:t>
             </w:r>
           </w:p>
         </w:tc>
@@ -298,10 +247,10 @@
           <w:tcPr>
             <w:tcW w:w="2169" w:type="dxa"/>
             <w:tcBorders>
-              <w:top w:val="single" w:color="000000" w:themeColor="text1" w:sz="24"/>
-              <w:left w:val="single" w:color="000000" w:themeColor="text1" w:sz="12"/>
+              <w:top w:val="single" w:sz="24" w:space="0" w:color="000000" w:themeColor="text1"/>
+              <w:left w:val="single" w:sz="12" w:space="0" w:color="000000" w:themeColor="text1"/>
               <w:bottom w:val="nil"/>
-              <w:right w:val="single" w:color="000000" w:themeColor="text1" w:sz="12"/>
+              <w:right w:val="single" w:sz="12" w:space="0" w:color="000000" w:themeColor="text1"/>
             </w:tcBorders>
             <w:shd w:val="clear" w:color="auto" w:fill="FFFFFF" w:themeFill="background1"/>
             <w:tcMar>
@@ -310,44 +259,40 @@
               <w:bottom w:w="90" w:type="dxa"/>
               <w:right w:w="90" w:type="dxa"/>
             </w:tcMar>
-            <w:vAlign w:val="top"/>
           </w:tcPr>
           <w:p>
             <w:pPr>
               <w:rPr>
-                <w:rFonts w:ascii="Calibri Light" w:hAnsi="Calibri Light" w:eastAsia="Calibri Light" w:cs="Calibri Light"/>
-                <w:b w:val="0"/>
-                <w:bCs w:val="0"/>
-                <w:i w:val="0"/>
-                <w:iCs w:val="0"/>
-                <w:caps w:val="0"/>
-                <w:smallCaps w:val="0"/>
-                <w:color w:val="000000" w:themeColor="text1" w:themeTint="FF" w:themeShade="FF"/>
+                <w:rFonts w:ascii="Calibri Light" w:eastAsia="Calibri Light" w:hAnsi="Calibri Light" w:cs="Calibri Light"/>
+                <w:color w:val="000000" w:themeColor="text1"/>
                 <w:sz w:val="22"/>
                 <w:szCs w:val="22"/>
               </w:rPr>
             </w:pPr>
             <w:r>
+              <w:rPr>
+                <w:noProof/>
+              </w:rPr>
               <w:drawing>
-                <wp:inline wp14:editId="61665211" wp14:anchorId="758B0301">
+                <wp:inline distT="0" distB="0" distL="0" distR="0" wp14:anchorId="758B0301" wp14:editId="61665211">
                   <wp:extent cx="352425" cy="352425"/>
                   <wp:effectExtent l="0" t="0" r="0" b="0"/>
-                  <wp:docPr id="1114341468" name="" title=""/>
+                  <wp:docPr id="1114341468" name="Imagen 1114341468"/>
                   <wp:cNvGraphicFramePr>
-                    <a:graphicFrameLocks noChangeAspect="1"/>
+                    <a:graphicFrameLocks xmlns:a="http://schemas.openxmlformats.org/drawingml/2006/main" noChangeAspect="1"/>
                   </wp:cNvGraphicFramePr>
-                  <a:graphic>
+                  <a:graphic xmlns:a="http://schemas.openxmlformats.org/drawingml/2006/main">
                     <a:graphicData uri="http://schemas.openxmlformats.org/drawingml/2006/picture">
-                      <pic:pic>
+                      <pic:pic xmlns:pic="http://schemas.openxmlformats.org/drawingml/2006/picture">
                         <pic:nvPicPr>
                           <pic:cNvPr id="0" name=""/>
                           <pic:cNvPicPr/>
                         </pic:nvPicPr>
                         <pic:blipFill>
-                          <a:blip r:embed="R900d6f8f977a4eb1">
+                          <a:blip r:embed="rId11">
                             <a:extLst>
-                              <a:ext xmlns:a="http://schemas.openxmlformats.org/drawingml/2006/main" uri="{28A0092B-C50C-407E-A947-70E740481C1C}">
-                                <a14:useLocalDpi val="0"/>
+                              <a:ext uri="{28A0092B-C50C-407E-A947-70E740481C1C}">
+                                <a14:useLocalDpi xmlns:a14="http://schemas.microsoft.com/office/drawing/2010/main" val="0"/>
                               </a:ext>
                             </a:extLst>
                           </a:blip>
@@ -372,14 +317,8 @@
             </w:r>
             <w:r>
               <w:rPr>
-                <w:rFonts w:ascii="Calibri Light" w:hAnsi="Calibri Light" w:eastAsia="Calibri Light" w:cs="Calibri Light"/>
-                <w:b w:val="0"/>
-                <w:bCs w:val="0"/>
-                <w:i w:val="0"/>
-                <w:iCs w:val="0"/>
-                <w:caps w:val="0"/>
-                <w:smallCaps w:val="0"/>
-                <w:color w:val="000000" w:themeColor="text1" w:themeTint="FF" w:themeShade="FF"/>
+                <w:rFonts w:ascii="Calibri Light" w:eastAsia="Calibri Light" w:hAnsi="Calibri Light" w:cs="Calibri Light"/>
+                <w:color w:val="000000" w:themeColor="text1"/>
                 <w:sz w:val="22"/>
                 <w:szCs w:val="22"/>
                 <w:lang w:val="es-CO"/>
@@ -390,33 +329,31 @@
           <w:p>
             <w:pPr>
               <w:rPr>
-                <w:rFonts w:ascii="Calibri" w:hAnsi="Calibri" w:eastAsia="Calibri" w:cs="Calibri"/>
-                <w:b w:val="0"/>
-                <w:bCs w:val="0"/>
-                <w:i w:val="0"/>
-                <w:iCs w:val="0"/>
-                <w:caps w:val="0"/>
-                <w:smallCaps w:val="0"/>
-                <w:color w:val="999999"/>
-                <w:sz w:val="16"/>
-                <w:szCs w:val="16"/>
-              </w:rPr>
-            </w:pPr>
-            <w:r>
-              <w:rPr>
-                <w:rFonts w:ascii="Calibri" w:hAnsi="Calibri" w:eastAsia="Calibri" w:cs="Calibri"/>
-                <w:b w:val="0"/>
-                <w:bCs w:val="0"/>
-                <w:i w:val="0"/>
-                <w:iCs w:val="0"/>
-                <w:caps w:val="0"/>
-                <w:smallCaps w:val="0"/>
-                <w:color w:val="999999"/>
-                <w:sz w:val="16"/>
-                <w:szCs w:val="16"/>
-                <w:lang w:val="es-CO"/>
-              </w:rPr>
-              <w:t xml:space="preserve">¿Quién es el beneficiario final? ¿De qué empresa es? ¿Qué problemas específicos se abordan? ¿Qué riesgo puede tener para ese beneficiario el uso de este modelo? </w:t>
+                <w:rFonts w:ascii="Calibri" w:eastAsia="Calibri" w:hAnsi="Calibri" w:cs="Calibri"/>
+                <w:color w:val="999999"/>
+                <w:sz w:val="16"/>
+                <w:szCs w:val="16"/>
+              </w:rPr>
+            </w:pPr>
+            <w:r>
+              <w:rPr>
+                <w:rFonts w:ascii="Calibri" w:eastAsia="Calibri" w:hAnsi="Calibri" w:cs="Calibri"/>
+                <w:color w:val="999999"/>
+                <w:sz w:val="16"/>
+                <w:szCs w:val="16"/>
+                <w:lang w:val="es-CO"/>
+              </w:rPr>
+              <w:t xml:space="preserve">El beneficiario final es la UNFPA y todas las empresas en si que usen información ciudadana para temas políticos. Los problemas específicos que se abordan es el tener que analizar manualmente grandes cantidades de información, ya sea por costo o por tiempo. Los posibles riesgos que puede tener un beneficiario al hacer uso del modelo es </w:t>
+            </w:r>
+            <w:r>
+              <w:rPr>
+                <w:rFonts w:ascii="Calibri" w:eastAsia="Calibri" w:hAnsi="Calibri" w:cs="Calibri"/>
+                <w:color w:val="999999"/>
+                <w:sz w:val="16"/>
+                <w:szCs w:val="16"/>
+                <w:lang w:val="es-CO"/>
+              </w:rPr>
+              <w:t>una clasificación incorrecta de ODS o sesgos dentro de los datos.</w:t>
             </w:r>
           </w:p>
         </w:tc>
@@ -424,10 +361,10 @@
           <w:tcPr>
             <w:tcW w:w="1764" w:type="dxa"/>
             <w:tcBorders>
-              <w:top w:val="single" w:color="000000" w:themeColor="text1" w:sz="24"/>
-              <w:left w:val="single" w:color="000000" w:themeColor="text1" w:sz="12"/>
-              <w:bottom w:val="single" w:color="000000" w:themeColor="text1" w:sz="6"/>
-              <w:right w:val="single" w:color="000000" w:themeColor="text1" w:sz="6"/>
+              <w:top w:val="single" w:sz="24" w:space="0" w:color="000000" w:themeColor="text1"/>
+              <w:left w:val="single" w:sz="12" w:space="0" w:color="000000" w:themeColor="text1"/>
+              <w:bottom w:val="single" w:sz="6" w:space="0" w:color="000000" w:themeColor="text1"/>
+              <w:right w:val="single" w:sz="6" w:space="0" w:color="000000" w:themeColor="text1"/>
             </w:tcBorders>
             <w:shd w:val="clear" w:color="auto" w:fill="D9D9D9" w:themeFill="background1" w:themeFillShade="D9"/>
             <w:tcMar>
@@ -436,44 +373,40 @@
               <w:bottom w:w="90" w:type="dxa"/>
               <w:right w:w="90" w:type="dxa"/>
             </w:tcMar>
-            <w:vAlign w:val="top"/>
           </w:tcPr>
           <w:p>
             <w:pPr>
               <w:rPr>
-                <w:rFonts w:ascii="Calibri Light" w:hAnsi="Calibri Light" w:eastAsia="Calibri Light" w:cs="Calibri Light"/>
-                <w:b w:val="0"/>
-                <w:bCs w:val="0"/>
-                <w:i w:val="0"/>
-                <w:iCs w:val="0"/>
-                <w:caps w:val="0"/>
-                <w:smallCaps w:val="0"/>
+                <w:rFonts w:ascii="Calibri Light" w:eastAsia="Calibri Light" w:hAnsi="Calibri Light" w:cs="Calibri Light"/>
                 <w:color w:val="C00000"/>
                 <w:sz w:val="22"/>
                 <w:szCs w:val="22"/>
               </w:rPr>
             </w:pPr>
             <w:r>
+              <w:rPr>
+                <w:noProof/>
+              </w:rPr>
               <w:drawing>
-                <wp:inline wp14:editId="26F9BDB6" wp14:anchorId="2F287CED">
+                <wp:inline distT="0" distB="0" distL="0" distR="0" wp14:anchorId="2F287CED" wp14:editId="26F9BDB6">
                   <wp:extent cx="323850" cy="323850"/>
                   <wp:effectExtent l="0" t="0" r="0" b="0"/>
-                  <wp:docPr id="537167949" name="" title=""/>
+                  <wp:docPr id="537167949" name="Imagen 537167949"/>
                   <wp:cNvGraphicFramePr>
-                    <a:graphicFrameLocks noChangeAspect="1"/>
+                    <a:graphicFrameLocks xmlns:a="http://schemas.openxmlformats.org/drawingml/2006/main" noChangeAspect="1"/>
                   </wp:cNvGraphicFramePr>
-                  <a:graphic>
+                  <a:graphic xmlns:a="http://schemas.openxmlformats.org/drawingml/2006/main">
                     <a:graphicData uri="http://schemas.openxmlformats.org/drawingml/2006/picture">
-                      <pic:pic>
+                      <pic:pic xmlns:pic="http://schemas.openxmlformats.org/drawingml/2006/picture">
                         <pic:nvPicPr>
                           <pic:cNvPr id="0" name=""/>
                           <pic:cNvPicPr/>
                         </pic:nvPicPr>
                         <pic:blipFill>
-                          <a:blip r:embed="Rf9498e1edbec4aa5">
+                          <a:blip r:embed="rId12">
                             <a:extLst>
-                              <a:ext xmlns:a="http://schemas.openxmlformats.org/drawingml/2006/main" uri="{28A0092B-C50C-407E-A947-70E740481C1C}">
-                                <a14:useLocalDpi val="0"/>
+                              <a:ext uri="{28A0092B-C50C-407E-A947-70E740481C1C}">
+                                <a14:useLocalDpi xmlns:a14="http://schemas.microsoft.com/office/drawing/2010/main" val="0"/>
                               </a:ext>
                             </a:extLst>
                           </a:blip>
@@ -498,14 +431,8 @@
             </w:r>
             <w:r>
               <w:rPr>
-                <w:rFonts w:ascii="Calibri Light" w:hAnsi="Calibri Light" w:eastAsia="Calibri Light" w:cs="Calibri Light"/>
-                <w:b w:val="0"/>
-                <w:bCs w:val="0"/>
-                <w:i w:val="0"/>
-                <w:iCs w:val="0"/>
-                <w:caps w:val="0"/>
-                <w:smallCaps w:val="0"/>
-                <w:color w:val="000000" w:themeColor="text1" w:themeTint="FF" w:themeShade="FF"/>
+                <w:rFonts w:ascii="Calibri Light" w:eastAsia="Calibri Light" w:hAnsi="Calibri Light" w:cs="Calibri Light"/>
+                <w:color w:val="000000" w:themeColor="text1"/>
                 <w:sz w:val="22"/>
                 <w:szCs w:val="22"/>
                 <w:lang w:val="es-CO"/>
@@ -514,13 +441,7 @@
             </w:r>
             <w:r>
               <w:rPr>
-                <w:rFonts w:ascii="Calibri Light" w:hAnsi="Calibri Light" w:eastAsia="Calibri Light" w:cs="Calibri Light"/>
-                <w:b w:val="0"/>
-                <w:bCs w:val="0"/>
-                <w:i w:val="0"/>
-                <w:iCs w:val="0"/>
-                <w:caps w:val="0"/>
-                <w:smallCaps w:val="0"/>
+                <w:rFonts w:ascii="Calibri Light" w:eastAsia="Calibri Light" w:hAnsi="Calibri Light" w:cs="Calibri Light"/>
                 <w:color w:val="C00000"/>
                 <w:sz w:val="22"/>
                 <w:szCs w:val="22"/>
@@ -532,27 +453,15 @@
           <w:p>
             <w:pPr>
               <w:rPr>
-                <w:rFonts w:ascii="Calibri" w:hAnsi="Calibri" w:eastAsia="Calibri" w:cs="Calibri"/>
-                <w:b w:val="0"/>
-                <w:bCs w:val="0"/>
-                <w:i w:val="0"/>
-                <w:iCs w:val="0"/>
-                <w:caps w:val="0"/>
-                <w:smallCaps w:val="0"/>
-                <w:color w:val="999999"/>
-                <w:sz w:val="16"/>
-                <w:szCs w:val="16"/>
-              </w:rPr>
-            </w:pPr>
-            <w:r>
-              <w:rPr>
-                <w:rFonts w:ascii="Calibri" w:hAnsi="Calibri" w:eastAsia="Calibri" w:cs="Calibri"/>
-                <w:b w:val="0"/>
-                <w:bCs w:val="0"/>
-                <w:i w:val="0"/>
-                <w:iCs w:val="0"/>
-                <w:caps w:val="0"/>
-                <w:smallCaps w:val="0"/>
+                <w:rFonts w:ascii="Calibri" w:eastAsia="Calibri" w:hAnsi="Calibri" w:cs="Calibri"/>
+                <w:color w:val="999999"/>
+                <w:sz w:val="16"/>
+                <w:szCs w:val="16"/>
+              </w:rPr>
+            </w:pPr>
+            <w:r>
+              <w:rPr>
+                <w:rFonts w:ascii="Calibri" w:eastAsia="Calibri" w:hAnsi="Calibri" w:cs="Calibri"/>
                 <w:color w:val="999999"/>
                 <w:sz w:val="16"/>
                 <w:szCs w:val="16"/>
@@ -566,10 +475,10 @@
           <w:tcPr>
             <w:tcW w:w="5949" w:type="dxa"/>
             <w:tcBorders>
-              <w:top w:val="single" w:color="000000" w:themeColor="text1" w:sz="24"/>
-              <w:left w:val="single" w:color="000000" w:themeColor="text1" w:sz="6"/>
-              <w:bottom w:val="single" w:color="000000" w:themeColor="text1" w:sz="6"/>
-              <w:right w:val="single" w:color="000000" w:themeColor="text1" w:sz="24"/>
+              <w:top w:val="single" w:sz="24" w:space="0" w:color="000000" w:themeColor="text1"/>
+              <w:left w:val="single" w:sz="6" w:space="0" w:color="000000" w:themeColor="text1"/>
+              <w:bottom w:val="single" w:sz="6" w:space="0" w:color="000000" w:themeColor="text1"/>
+              <w:right w:val="single" w:sz="24" w:space="0" w:color="000000" w:themeColor="text1"/>
             </w:tcBorders>
             <w:shd w:val="clear" w:color="auto" w:fill="FFFFFF" w:themeFill="background1"/>
             <w:tcMar>
@@ -578,44 +487,40 @@
               <w:bottom w:w="90" w:type="dxa"/>
               <w:right w:w="90" w:type="dxa"/>
             </w:tcMar>
-            <w:vAlign w:val="top"/>
           </w:tcPr>
           <w:p>
             <w:pPr>
               <w:rPr>
-                <w:rFonts w:ascii="Calibri" w:hAnsi="Calibri" w:eastAsia="Calibri" w:cs="Calibri"/>
-                <w:b w:val="0"/>
-                <w:bCs w:val="0"/>
-                <w:i w:val="0"/>
-                <w:iCs w:val="0"/>
-                <w:caps w:val="0"/>
-                <w:smallCaps w:val="0"/>
-                <w:color w:val="000000" w:themeColor="text1" w:themeTint="FF" w:themeShade="FF"/>
+                <w:rFonts w:ascii="Calibri" w:eastAsia="Calibri" w:hAnsi="Calibri" w:cs="Calibri"/>
+                <w:color w:val="000000" w:themeColor="text1"/>
                 <w:sz w:val="22"/>
                 <w:szCs w:val="22"/>
               </w:rPr>
             </w:pPr>
             <w:r>
+              <w:rPr>
+                <w:noProof/>
+              </w:rPr>
               <w:drawing>
-                <wp:inline wp14:editId="0EA20AA0" wp14:anchorId="3DF2F5BB">
+                <wp:inline distT="0" distB="0" distL="0" distR="0" wp14:anchorId="3DF2F5BB" wp14:editId="0EA20AA0">
                   <wp:extent cx="323850" cy="323850"/>
                   <wp:effectExtent l="0" t="0" r="0" b="0"/>
-                  <wp:docPr id="528241530" name="" title=""/>
+                  <wp:docPr id="528241530" name="Imagen 528241530"/>
                   <wp:cNvGraphicFramePr>
-                    <a:graphicFrameLocks noChangeAspect="1"/>
+                    <a:graphicFrameLocks xmlns:a="http://schemas.openxmlformats.org/drawingml/2006/main" noChangeAspect="1"/>
                   </wp:cNvGraphicFramePr>
-                  <a:graphic>
+                  <a:graphic xmlns:a="http://schemas.openxmlformats.org/drawingml/2006/main">
                     <a:graphicData uri="http://schemas.openxmlformats.org/drawingml/2006/picture">
-                      <pic:pic>
+                      <pic:pic xmlns:pic="http://schemas.openxmlformats.org/drawingml/2006/picture">
                         <pic:nvPicPr>
                           <pic:cNvPr id="0" name=""/>
                           <pic:cNvPicPr/>
                         </pic:nvPicPr>
                         <pic:blipFill>
-                          <a:blip r:embed="R5b4b361c8afa4262">
+                          <a:blip r:embed="rId13">
                             <a:extLst>
-                              <a:ext xmlns:a="http://schemas.openxmlformats.org/drawingml/2006/main" uri="{28A0092B-C50C-407E-A947-70E740481C1C}">
-                                <a14:useLocalDpi val="0"/>
+                              <a:ext uri="{28A0092B-C50C-407E-A947-70E740481C1C}">
+                                <a14:useLocalDpi xmlns:a14="http://schemas.microsoft.com/office/drawing/2010/main" val="0"/>
                               </a:ext>
                             </a:extLst>
                           </a:blip>
@@ -640,14 +545,8 @@
             </w:r>
             <w:r>
               <w:rPr>
-                <w:rFonts w:ascii="Calibri" w:hAnsi="Calibri" w:eastAsia="Calibri" w:cs="Calibri"/>
-                <w:b w:val="0"/>
-                <w:bCs w:val="0"/>
-                <w:i w:val="0"/>
-                <w:iCs w:val="0"/>
-                <w:caps w:val="0"/>
-                <w:smallCaps w:val="0"/>
-                <w:color w:val="000000" w:themeColor="text1" w:themeTint="FF" w:themeShade="FF"/>
+                <w:rFonts w:ascii="Calibri" w:eastAsia="Calibri" w:hAnsi="Calibri" w:cs="Calibri"/>
+                <w:color w:val="000000" w:themeColor="text1"/>
                 <w:sz w:val="22"/>
                 <w:szCs w:val="22"/>
                 <w:lang w:val="es-CO"/>
@@ -658,33 +557,20 @@
           <w:p>
             <w:pPr>
               <w:rPr>
-                <w:rFonts w:ascii="Calibri" w:hAnsi="Calibri" w:eastAsia="Calibri" w:cs="Calibri"/>
-                <w:b w:val="0"/>
-                <w:bCs w:val="0"/>
-                <w:i w:val="0"/>
-                <w:iCs w:val="0"/>
-                <w:caps w:val="0"/>
-                <w:smallCaps w:val="0"/>
-                <w:color w:val="999999"/>
-                <w:sz w:val="16"/>
-                <w:szCs w:val="16"/>
-              </w:rPr>
-            </w:pPr>
-            <w:r>
-              <w:rPr>
-                <w:rFonts w:ascii="Calibri" w:hAnsi="Calibri" w:eastAsia="Calibri" w:cs="Calibri"/>
-                <w:b w:val="0"/>
-                <w:bCs w:val="0"/>
-                <w:i w:val="0"/>
-                <w:iCs w:val="0"/>
-                <w:caps w:val="0"/>
-                <w:smallCaps w:val="0"/>
-                <w:color w:val="999999"/>
-                <w:sz w:val="16"/>
-                <w:szCs w:val="16"/>
-                <w:lang w:val="es-CO"/>
-              </w:rPr>
-              <w:t>¿Qué fuentes de datos se utilizan? (Mencione tablas de bases de datos internas y externas o métodos API). ¿De dónde se toman los datos? ¿Se pueden utilizar para realizar el objetivo del análisis?</w:t>
+                <w:rFonts w:ascii="Calibri" w:eastAsia="Calibri" w:hAnsi="Calibri" w:cs="Calibri"/>
+                <w:color w:val="999999"/>
+                <w:sz w:val="16"/>
+                <w:szCs w:val="16"/>
+              </w:rPr>
+            </w:pPr>
+            <w:r>
+              <w:rPr>
+                <w:rFonts w:ascii="Calibri" w:eastAsia="Calibri" w:hAnsi="Calibri" w:cs="Calibri"/>
+                <w:color w:val="999999"/>
+                <w:sz w:val="16"/>
+                <w:szCs w:val="16"/>
+              </w:rPr>
+              <w:t>Las fuentes de datos utilizadas son las fuentes de datos que son proporcionadas ya sea en internet como en bases de datos de la propia UNFPA, todas teniendo en cuenta una relación con los temas políticos. Es necesario usarlos para hacer el objetivo de análisis, ya que son los datos que vamos a estudiar, examinar y plantear para el modelo entrenado.</w:t>
             </w:r>
           </w:p>
         </w:tc>
@@ -697,10 +583,10 @@
           <w:tcPr>
             <w:tcW w:w="1704" w:type="dxa"/>
             <w:tcBorders>
-              <w:top w:val="single" w:color="000000" w:themeColor="text1" w:sz="6"/>
-              <w:left w:val="single" w:color="000000" w:themeColor="text1" w:sz="24"/>
+              <w:top w:val="single" w:sz="6" w:space="0" w:color="000000" w:themeColor="text1"/>
+              <w:left w:val="single" w:sz="24" w:space="0" w:color="000000" w:themeColor="text1"/>
               <w:bottom w:val="nil"/>
-              <w:right w:val="single" w:color="000000" w:themeColor="text1" w:sz="6"/>
+              <w:right w:val="single" w:sz="6" w:space="0" w:color="000000" w:themeColor="text1"/>
             </w:tcBorders>
             <w:shd w:val="clear" w:color="auto" w:fill="FFFFFF" w:themeFill="background1"/>
             <w:tcMar>
@@ -709,44 +595,40 @@
               <w:bottom w:w="90" w:type="dxa"/>
               <w:right w:w="90" w:type="dxa"/>
             </w:tcMar>
-            <w:vAlign w:val="top"/>
           </w:tcPr>
           <w:p>
             <w:pPr>
               <w:rPr>
-                <w:rFonts w:ascii="Calibri" w:hAnsi="Calibri" w:eastAsia="Calibri" w:cs="Calibri"/>
-                <w:b w:val="0"/>
-                <w:bCs w:val="0"/>
-                <w:i w:val="0"/>
-                <w:iCs w:val="0"/>
-                <w:caps w:val="0"/>
-                <w:smallCaps w:val="0"/>
-                <w:color w:val="999999"/>
-                <w:sz w:val="16"/>
-                <w:szCs w:val="16"/>
-              </w:rPr>
-            </w:pPr>
-            <w:r>
+                <w:rFonts w:ascii="Calibri" w:eastAsia="Calibri" w:hAnsi="Calibri" w:cs="Calibri"/>
+                <w:color w:val="999999"/>
+                <w:sz w:val="16"/>
+                <w:szCs w:val="16"/>
+              </w:rPr>
+            </w:pPr>
+            <w:r>
+              <w:rPr>
+                <w:noProof/>
+              </w:rPr>
               <w:drawing>
-                <wp:inline wp14:editId="0170E34F" wp14:anchorId="732AF6CE">
+                <wp:inline distT="0" distB="0" distL="0" distR="0" wp14:anchorId="732AF6CE" wp14:editId="0170E34F">
                   <wp:extent cx="323850" cy="323850"/>
                   <wp:effectExtent l="0" t="0" r="0" b="0"/>
-                  <wp:docPr id="646327960" name="" title=""/>
+                  <wp:docPr id="646327960" name="Imagen 646327960"/>
                   <wp:cNvGraphicFramePr>
-                    <a:graphicFrameLocks noChangeAspect="1"/>
+                    <a:graphicFrameLocks xmlns:a="http://schemas.openxmlformats.org/drawingml/2006/main" noChangeAspect="1"/>
                   </wp:cNvGraphicFramePr>
-                  <a:graphic>
+                  <a:graphic xmlns:a="http://schemas.openxmlformats.org/drawingml/2006/main">
                     <a:graphicData uri="http://schemas.openxmlformats.org/drawingml/2006/picture">
-                      <pic:pic>
+                      <pic:pic xmlns:pic="http://schemas.openxmlformats.org/drawingml/2006/picture">
                         <pic:nvPicPr>
                           <pic:cNvPr id="0" name=""/>
                           <pic:cNvPicPr/>
                         </pic:nvPicPr>
                         <pic:blipFill>
-                          <a:blip r:embed="R4f4777b6c49642b7">
+                          <a:blip r:embed="rId14">
                             <a:extLst>
-                              <a:ext xmlns:a="http://schemas.openxmlformats.org/drawingml/2006/main" uri="{28A0092B-C50C-407E-A947-70E740481C1C}">
-                                <a14:useLocalDpi val="0"/>
+                              <a:ext uri="{28A0092B-C50C-407E-A947-70E740481C1C}">
+                                <a14:useLocalDpi xmlns:a14="http://schemas.microsoft.com/office/drawing/2010/main" val="0"/>
                               </a:ext>
                             </a:extLst>
                           </a:blip>
@@ -771,13 +653,7 @@
             </w:r>
             <w:r>
               <w:rPr>
-                <w:rFonts w:ascii="Calibri" w:hAnsi="Calibri" w:eastAsia="Calibri" w:cs="Calibri"/>
-                <w:b w:val="0"/>
-                <w:bCs w:val="0"/>
-                <w:i w:val="0"/>
-                <w:iCs w:val="0"/>
-                <w:caps w:val="0"/>
-                <w:smallCaps w:val="0"/>
+                <w:rFonts w:ascii="Calibri" w:eastAsia="Calibri" w:hAnsi="Calibri" w:cs="Calibri"/>
                 <w:color w:val="999999"/>
                 <w:sz w:val="16"/>
                 <w:szCs w:val="16"/>
@@ -789,33 +665,53 @@
           <w:p>
             <w:pPr>
               <w:rPr>
-                <w:rFonts w:ascii="Calibri" w:hAnsi="Calibri" w:eastAsia="Calibri" w:cs="Calibri"/>
-                <w:b w:val="0"/>
-                <w:bCs w:val="0"/>
-                <w:i w:val="0"/>
-                <w:iCs w:val="0"/>
-                <w:caps w:val="0"/>
-                <w:smallCaps w:val="0"/>
-                <w:color w:val="999999"/>
-                <w:sz w:val="16"/>
-                <w:szCs w:val="16"/>
-              </w:rPr>
-            </w:pPr>
-            <w:r>
-              <w:rPr>
-                <w:rFonts w:ascii="Calibri" w:hAnsi="Calibri" w:eastAsia="Calibri" w:cs="Calibri"/>
-                <w:b w:val="0"/>
-                <w:bCs w:val="0"/>
-                <w:i w:val="0"/>
-                <w:iCs w:val="0"/>
-                <w:caps w:val="0"/>
-                <w:smallCaps w:val="0"/>
-                <w:color w:val="999999"/>
-                <w:sz w:val="16"/>
-                <w:szCs w:val="16"/>
-                <w:lang w:val="es-CO"/>
-              </w:rPr>
-              <w:t>¿Cuáles son los valores de costo/beneficio de las decisiones (in)correctas? ¿Cuáles son los criterios de éxito del modelo para su posterior despliegue? ¿Existen restricciones de equidad?</w:t>
+                <w:rFonts w:ascii="Calibri" w:eastAsia="Calibri" w:hAnsi="Calibri" w:cs="Calibri"/>
+                <w:color w:val="999999"/>
+                <w:sz w:val="16"/>
+                <w:szCs w:val="16"/>
+                <w:lang w:val="es-CO"/>
+              </w:rPr>
+            </w:pPr>
+            <w:r>
+              <w:rPr>
+                <w:rFonts w:ascii="Calibri" w:eastAsia="Calibri" w:hAnsi="Calibri" w:cs="Calibri"/>
+                <w:color w:val="999999"/>
+                <w:sz w:val="16"/>
+                <w:szCs w:val="16"/>
+                <w:lang w:val="es-CO"/>
+              </w:rPr>
+              <w:t>¿Existen restricciones de equidad?</w:t>
+            </w:r>
+          </w:p>
+          <w:p>
+            <w:pPr>
+              <w:rPr>
+                <w:rFonts w:ascii="Calibri" w:eastAsia="Calibri" w:hAnsi="Calibri" w:cs="Calibri"/>
+                <w:color w:val="999999"/>
+                <w:sz w:val="16"/>
+                <w:szCs w:val="16"/>
+              </w:rPr>
+            </w:pPr>
+            <w:r>
+              <w:rPr>
+                <w:rFonts w:ascii="Calibri" w:eastAsia="Calibri" w:hAnsi="Calibri" w:cs="Calibri"/>
+                <w:color w:val="999999"/>
+                <w:sz w:val="16"/>
+                <w:szCs w:val="16"/>
+                <w:lang w:val="es-CO"/>
+              </w:rPr>
+              <w:t xml:space="preserve">Las decisiones correctas implican un ahorro inmenso de tiempo y de recursos </w:t>
+            </w:r>
+            <w:r>
+              <w:rPr>
+                <w:rFonts w:ascii="Calibri" w:eastAsia="Calibri" w:hAnsi="Calibri" w:cs="Calibri"/>
+                <w:color w:val="999999"/>
+                <w:sz w:val="16"/>
+                <w:szCs w:val="16"/>
+                <w:lang w:val="es-CO"/>
+              </w:rPr>
+              <w:lastRenderedPageBreak/>
+              <w:t>sin necesidad de hacer un análisis extenso de cada fuente, en contraparte una decisión incorrecta implica malinterpretación del contenido y puede implicar costes en el ambiente. Dicho esto, se tienen en cuenta unos criterios de éxitos, siendo que la precisión del modelo y la métrica ROC AUC sea mayor a 0,8.</w:t>
             </w:r>
           </w:p>
         </w:tc>
@@ -823,10 +719,10 @@
           <w:tcPr>
             <w:tcW w:w="2550" w:type="dxa"/>
             <w:tcBorders>
-              <w:top w:val="single" w:color="000000" w:themeColor="text1" w:sz="6"/>
-              <w:left w:val="single" w:color="000000" w:themeColor="text1" w:sz="6"/>
-              <w:bottom w:val="single" w:color="000000" w:themeColor="text1" w:sz="12"/>
-              <w:right w:val="single" w:color="000000" w:themeColor="text1" w:sz="12"/>
+              <w:top w:val="single" w:sz="6" w:space="0" w:color="000000" w:themeColor="text1"/>
+              <w:left w:val="single" w:sz="6" w:space="0" w:color="000000" w:themeColor="text1"/>
+              <w:bottom w:val="single" w:sz="12" w:space="0" w:color="000000" w:themeColor="text1"/>
+              <w:right w:val="single" w:sz="12" w:space="0" w:color="000000" w:themeColor="text1"/>
             </w:tcBorders>
             <w:shd w:val="clear" w:color="auto" w:fill="FFFFFF" w:themeFill="background1"/>
             <w:tcMar>
@@ -835,44 +731,41 @@
               <w:bottom w:w="90" w:type="dxa"/>
               <w:right w:w="90" w:type="dxa"/>
             </w:tcMar>
-            <w:vAlign w:val="top"/>
           </w:tcPr>
           <w:p>
             <w:pPr>
               <w:rPr>
-                <w:rFonts w:ascii="Calibri Light" w:hAnsi="Calibri Light" w:eastAsia="Calibri Light" w:cs="Calibri Light"/>
-                <w:b w:val="0"/>
-                <w:bCs w:val="0"/>
-                <w:i w:val="0"/>
-                <w:iCs w:val="0"/>
-                <w:caps w:val="0"/>
-                <w:smallCaps w:val="0"/>
-                <w:color w:val="000000" w:themeColor="text1" w:themeTint="FF" w:themeShade="FF"/>
+                <w:rFonts w:ascii="Calibri Light" w:eastAsia="Calibri Light" w:hAnsi="Calibri Light" w:cs="Calibri Light"/>
+                <w:color w:val="000000" w:themeColor="text1"/>
                 <w:sz w:val="22"/>
                 <w:szCs w:val="22"/>
               </w:rPr>
             </w:pPr>
             <w:r>
+              <w:rPr>
+                <w:noProof/>
+              </w:rPr>
+              <w:lastRenderedPageBreak/>
               <w:drawing>
-                <wp:inline wp14:editId="4DE5E85A" wp14:anchorId="71809660">
+                <wp:inline distT="0" distB="0" distL="0" distR="0" wp14:anchorId="71809660" wp14:editId="4DE5E85A">
                   <wp:extent cx="323850" cy="323850"/>
                   <wp:effectExtent l="0" t="0" r="0" b="0"/>
-                  <wp:docPr id="1033276102" name="" title=""/>
+                  <wp:docPr id="1033276102" name="Imagen 1033276102"/>
                   <wp:cNvGraphicFramePr>
-                    <a:graphicFrameLocks noChangeAspect="1"/>
+                    <a:graphicFrameLocks xmlns:a="http://schemas.openxmlformats.org/drawingml/2006/main" noChangeAspect="1"/>
                   </wp:cNvGraphicFramePr>
-                  <a:graphic>
+                  <a:graphic xmlns:a="http://schemas.openxmlformats.org/drawingml/2006/main">
                     <a:graphicData uri="http://schemas.openxmlformats.org/drawingml/2006/picture">
-                      <pic:pic>
+                      <pic:pic xmlns:pic="http://schemas.openxmlformats.org/drawingml/2006/picture">
                         <pic:nvPicPr>
                           <pic:cNvPr id="0" name=""/>
                           <pic:cNvPicPr/>
                         </pic:nvPicPr>
                         <pic:blipFill>
-                          <a:blip r:embed="Rd6c4b8d213af4130">
+                          <a:blip r:embed="rId15">
                             <a:extLst>
-                              <a:ext xmlns:a="http://schemas.openxmlformats.org/drawingml/2006/main" uri="{28A0092B-C50C-407E-A947-70E740481C1C}">
-                                <a14:useLocalDpi val="0"/>
+                              <a:ext uri="{28A0092B-C50C-407E-A947-70E740481C1C}">
+                                <a14:useLocalDpi xmlns:a14="http://schemas.microsoft.com/office/drawing/2010/main" val="0"/>
                               </a:ext>
                             </a:extLst>
                           </a:blip>
@@ -897,51 +790,54 @@
             </w:r>
             <w:r>
               <w:rPr>
-                <w:rFonts w:ascii="Calibri Light" w:hAnsi="Calibri Light" w:eastAsia="Calibri Light" w:cs="Calibri Light"/>
-                <w:b w:val="0"/>
-                <w:bCs w:val="0"/>
-                <w:i w:val="0"/>
-                <w:iCs w:val="0"/>
-                <w:caps w:val="0"/>
-                <w:smallCaps w:val="0"/>
-                <w:color w:val="000000" w:themeColor="text1" w:themeTint="FF" w:themeShade="FF"/>
+                <w:rFonts w:ascii="Calibri Light" w:eastAsia="Calibri Light" w:hAnsi="Calibri Light" w:cs="Calibri Light"/>
+                <w:color w:val="000000" w:themeColor="text1"/>
                 <w:sz w:val="22"/>
                 <w:szCs w:val="22"/>
                 <w:lang w:val="es-CO"/>
               </w:rPr>
               <w:t>APRENDIZAJE (USO DEL MODELO)</w:t>
             </w:r>
-          </w:p>
-          <w:p>
-            <w:pPr>
-              <w:rPr>
-                <w:rFonts w:ascii="Calibri" w:hAnsi="Calibri" w:eastAsia="Calibri" w:cs="Calibri"/>
-                <w:b w:val="0"/>
-                <w:bCs w:val="0"/>
-                <w:i w:val="0"/>
-                <w:iCs w:val="0"/>
-                <w:caps w:val="0"/>
-                <w:smallCaps w:val="0"/>
-                <w:color w:val="999999"/>
-                <w:sz w:val="16"/>
-                <w:szCs w:val="16"/>
-              </w:rPr>
-            </w:pPr>
-            <w:r>
-              <w:rPr>
-                <w:rFonts w:ascii="Calibri" w:hAnsi="Calibri" w:eastAsia="Calibri" w:cs="Calibri"/>
-                <w:b w:val="0"/>
-                <w:bCs w:val="0"/>
-                <w:i w:val="0"/>
-                <w:iCs w:val="0"/>
-                <w:caps w:val="0"/>
-                <w:smallCaps w:val="0"/>
-                <w:color w:val="999999"/>
-                <w:sz w:val="16"/>
-                <w:szCs w:val="16"/>
-                <w:lang w:val="es-CO"/>
-              </w:rPr>
-              <w:t xml:space="preserve">¿El uso del modelo es por lotes o en tiempo real? ¿Con qué frecuencia se usa? </w:t>
+            <w:r>
+              <w:rPr>
+                <w:rFonts w:ascii="Calibri" w:eastAsia="Calibri" w:hAnsi="Calibri" w:cs="Calibri"/>
+                <w:color w:val="999999"/>
+                <w:sz w:val="16"/>
+                <w:szCs w:val="16"/>
+                <w:lang w:val="es-CO"/>
+              </w:rPr>
+              <w:t xml:space="preserve"> </w:t>
+            </w:r>
+          </w:p>
+          <w:p>
+            <w:pPr>
+              <w:rPr>
+                <w:rFonts w:ascii="Calibri" w:eastAsia="Calibri" w:hAnsi="Calibri" w:cs="Calibri"/>
+                <w:color w:val="999999"/>
+                <w:sz w:val="16"/>
+                <w:szCs w:val="16"/>
+              </w:rPr>
+            </w:pPr>
+            <w:r>
+              <w:rPr>
+                <w:rFonts w:ascii="Calibri" w:eastAsia="Calibri" w:hAnsi="Calibri" w:cs="Calibri"/>
+                <w:color w:val="999999"/>
+                <w:sz w:val="16"/>
+                <w:szCs w:val="16"/>
+                <w:lang w:val="es-CO"/>
+              </w:rPr>
+              <w:t xml:space="preserve">Es un modelo usado en tiempo real que permite analizar cualquier información nueva que se presente, la frecuencia de uso de este modelo varia de si se quiere usar cada vez que se recibe un nuevo texto o si se </w:t>
+            </w:r>
+            <w:r>
+              <w:rPr>
+                <w:rFonts w:ascii="Calibri" w:eastAsia="Calibri" w:hAnsi="Calibri" w:cs="Calibri"/>
+                <w:color w:val="999999"/>
+                <w:sz w:val="16"/>
+                <w:szCs w:val="16"/>
+                <w:lang w:val="es-CO"/>
+              </w:rPr>
+              <w:lastRenderedPageBreak/>
+              <w:t>hace con una gran cantidad de textos.</w:t>
             </w:r>
           </w:p>
         </w:tc>
@@ -950,9 +846,9 @@
             <w:tcW w:w="2169" w:type="dxa"/>
             <w:tcBorders>
               <w:top w:val="nil"/>
-              <w:left w:val="single" w:color="000000" w:themeColor="text1" w:sz="12"/>
-              <w:bottom w:val="single" w:color="000000" w:themeColor="text1" w:sz="12"/>
-              <w:right w:val="single" w:color="000000" w:themeColor="text1" w:sz="12"/>
+              <w:left w:val="single" w:sz="12" w:space="0" w:color="000000" w:themeColor="text1"/>
+              <w:bottom w:val="single" w:sz="12" w:space="0" w:color="000000" w:themeColor="text1"/>
+              <w:right w:val="single" w:sz="12" w:space="0" w:color="000000" w:themeColor="text1"/>
             </w:tcBorders>
             <w:shd w:val="clear" w:color="auto" w:fill="FFFFFF" w:themeFill="background1"/>
             <w:tcMar>
@@ -961,18 +857,11 @@
               <w:bottom w:w="90" w:type="dxa"/>
               <w:right w:w="90" w:type="dxa"/>
             </w:tcMar>
-            <w:vAlign w:val="top"/>
           </w:tcPr>
           <w:p>
             <w:pPr>
               <w:rPr>
-                <w:rFonts w:ascii="Segoe UI" w:hAnsi="Segoe UI" w:eastAsia="Segoe UI" w:cs="Segoe UI"/>
-                <w:b w:val="0"/>
-                <w:bCs w:val="0"/>
-                <w:i w:val="0"/>
-                <w:iCs w:val="0"/>
-                <w:caps w:val="0"/>
-                <w:smallCaps w:val="0"/>
+                <w:rFonts w:ascii="Segoe UI" w:eastAsia="Segoe UI" w:hAnsi="Segoe UI" w:cs="Segoe UI"/>
                 <w:color w:val="020094"/>
                 <w:sz w:val="26"/>
                 <w:szCs w:val="26"/>
@@ -984,10 +873,10 @@
           <w:tcPr>
             <w:tcW w:w="1764" w:type="dxa"/>
             <w:tcBorders>
-              <w:top w:val="single" w:color="000000" w:themeColor="text1" w:sz="6"/>
-              <w:left w:val="single" w:color="000000" w:themeColor="text1" w:sz="12"/>
-              <w:bottom w:val="single" w:color="000000" w:themeColor="text1" w:sz="12"/>
-              <w:right w:val="single" w:color="000000" w:themeColor="text1" w:sz="6"/>
+              <w:top w:val="single" w:sz="6" w:space="0" w:color="000000" w:themeColor="text1"/>
+              <w:left w:val="single" w:sz="12" w:space="0" w:color="000000" w:themeColor="text1"/>
+              <w:bottom w:val="single" w:sz="12" w:space="0" w:color="000000" w:themeColor="text1"/>
+              <w:right w:val="single" w:sz="6" w:space="0" w:color="000000" w:themeColor="text1"/>
             </w:tcBorders>
             <w:shd w:val="clear" w:color="auto" w:fill="FFFFFF" w:themeFill="background1"/>
             <w:tcMar>
@@ -996,44 +885,40 @@
               <w:bottom w:w="90" w:type="dxa"/>
               <w:right w:w="90" w:type="dxa"/>
             </w:tcMar>
-            <w:vAlign w:val="top"/>
           </w:tcPr>
           <w:p>
             <w:pPr>
               <w:rPr>
-                <w:rFonts w:ascii="Calibri" w:hAnsi="Calibri" w:eastAsia="Calibri" w:cs="Calibri"/>
-                <w:b w:val="0"/>
-                <w:bCs w:val="0"/>
-                <w:i w:val="0"/>
-                <w:iCs w:val="0"/>
-                <w:caps w:val="0"/>
-                <w:smallCaps w:val="0"/>
-                <w:color w:val="999999"/>
-                <w:sz w:val="16"/>
-                <w:szCs w:val="16"/>
-              </w:rPr>
-            </w:pPr>
-            <w:r>
+                <w:rFonts w:ascii="Calibri" w:eastAsia="Calibri" w:hAnsi="Calibri" w:cs="Calibri"/>
+                <w:color w:val="999999"/>
+                <w:sz w:val="16"/>
+                <w:szCs w:val="16"/>
+              </w:rPr>
+            </w:pPr>
+            <w:r>
+              <w:rPr>
+                <w:noProof/>
+              </w:rPr>
               <w:drawing>
-                <wp:inline wp14:editId="07D1145D" wp14:anchorId="463A30BA">
+                <wp:inline distT="0" distB="0" distL="0" distR="0" wp14:anchorId="463A30BA" wp14:editId="07D1145D">
                   <wp:extent cx="323850" cy="323850"/>
                   <wp:effectExtent l="0" t="0" r="0" b="0"/>
-                  <wp:docPr id="1027916433" name="" title=""/>
+                  <wp:docPr id="1027916433" name="Imagen 1027916433"/>
                   <wp:cNvGraphicFramePr>
-                    <a:graphicFrameLocks noChangeAspect="1"/>
+                    <a:graphicFrameLocks xmlns:a="http://schemas.openxmlformats.org/drawingml/2006/main" noChangeAspect="1"/>
                   </wp:cNvGraphicFramePr>
-                  <a:graphic>
+                  <a:graphic xmlns:a="http://schemas.openxmlformats.org/drawingml/2006/main">
                     <a:graphicData uri="http://schemas.openxmlformats.org/drawingml/2006/picture">
-                      <pic:pic>
+                      <pic:pic xmlns:pic="http://schemas.openxmlformats.org/drawingml/2006/picture">
                         <pic:nvPicPr>
                           <pic:cNvPr id="0" name=""/>
                           <pic:cNvPicPr/>
                         </pic:nvPicPr>
                         <pic:blipFill>
-                          <a:blip r:embed="R0b95d6bcba7247ff">
+                          <a:blip r:embed="rId16">
                             <a:extLst>
-                              <a:ext xmlns:a="http://schemas.openxmlformats.org/drawingml/2006/main" uri="{28A0092B-C50C-407E-A947-70E740481C1C}">
-                                <a14:useLocalDpi val="0"/>
+                              <a:ext uri="{28A0092B-C50C-407E-A947-70E740481C1C}">
+                                <a14:useLocalDpi xmlns:a14="http://schemas.microsoft.com/office/drawing/2010/main" val="0"/>
                               </a:ext>
                             </a:extLst>
                           </a:blip>
@@ -1058,14 +943,8 @@
             </w:r>
             <w:r>
               <w:rPr>
-                <w:rFonts w:ascii="Calibri Light" w:hAnsi="Calibri Light" w:eastAsia="Calibri Light" w:cs="Calibri Light"/>
-                <w:b w:val="0"/>
-                <w:bCs w:val="0"/>
-                <w:i w:val="0"/>
-                <w:iCs w:val="0"/>
-                <w:caps w:val="0"/>
-                <w:smallCaps w:val="0"/>
-                <w:color w:val="000000" w:themeColor="text1" w:themeTint="FF" w:themeShade="FF"/>
+                <w:rFonts w:ascii="Calibri Light" w:eastAsia="Calibri Light" w:hAnsi="Calibri Light" w:cs="Calibri Light"/>
+                <w:color w:val="000000" w:themeColor="text1"/>
                 <w:sz w:val="22"/>
                 <w:szCs w:val="22"/>
                 <w:lang w:val="es-CO"/>
@@ -1074,13 +953,7 @@
             </w:r>
             <w:r>
               <w:rPr>
-                <w:rFonts w:ascii="Calibri" w:hAnsi="Calibri" w:eastAsia="Calibri" w:cs="Calibri"/>
-                <w:b w:val="0"/>
-                <w:bCs w:val="0"/>
-                <w:i w:val="0"/>
-                <w:iCs w:val="0"/>
-                <w:caps w:val="0"/>
-                <w:smallCaps w:val="0"/>
+                <w:rFonts w:ascii="Calibri" w:eastAsia="Calibri" w:hAnsi="Calibri" w:cs="Calibri"/>
                 <w:color w:val="999999"/>
                 <w:sz w:val="16"/>
                 <w:szCs w:val="16"/>
@@ -1092,44 +965,77 @@
           <w:p>
             <w:pPr>
               <w:rPr>
-                <w:rFonts w:ascii="Calibri" w:hAnsi="Calibri" w:eastAsia="Calibri" w:cs="Calibri"/>
-                <w:b w:val="0"/>
-                <w:bCs w:val="0"/>
-                <w:i w:val="0"/>
-                <w:iCs w:val="0"/>
-                <w:caps w:val="0"/>
-                <w:smallCaps w:val="0"/>
-                <w:color w:val="999999"/>
-                <w:sz w:val="16"/>
-                <w:szCs w:val="16"/>
-              </w:rPr>
-            </w:pPr>
-            <w:r>
-              <w:rPr>
-                <w:rFonts w:ascii="Calibri" w:hAnsi="Calibri" w:eastAsia="Calibri" w:cs="Calibri"/>
-                <w:b w:val="0"/>
-                <w:bCs w:val="0"/>
-                <w:i w:val="0"/>
-                <w:iCs w:val="0"/>
-                <w:caps w:val="0"/>
-                <w:smallCaps w:val="0"/>
-                <w:color w:val="999999"/>
-                <w:sz w:val="16"/>
-                <w:szCs w:val="16"/>
-                <w:lang w:val="es-CO"/>
-              </w:rPr>
-              <w:t xml:space="preserve">¿Cuántos modelos se necesitan? ¿Cuándo deben actualizarse? ¿De cuánto tiempo se dispone para generar el modelo (incluido el proceso de ingeniería de características y el análisis o evaluación del mismo)? </w:t>
-            </w:r>
+                <w:rFonts w:ascii="Calibri" w:eastAsia="Calibri" w:hAnsi="Calibri" w:cs="Calibri"/>
+                <w:color w:val="999999"/>
+                <w:sz w:val="16"/>
+                <w:szCs w:val="16"/>
+                <w:lang w:val="es-CO"/>
+              </w:rPr>
+            </w:pPr>
+            <w:r>
+              <w:rPr>
+                <w:rFonts w:ascii="Calibri" w:eastAsia="Calibri" w:hAnsi="Calibri" w:cs="Calibri"/>
+                <w:color w:val="999999"/>
+                <w:sz w:val="16"/>
+                <w:szCs w:val="16"/>
+                <w:lang w:val="es-CO"/>
+              </w:rPr>
+              <w:t xml:space="preserve">¿Cuántos modelos se necesitan? ¿Cuándo deben actualizarse? ¿De cuánto tiempo se dispone para generar el modelo (incluido el </w:t>
+            </w:r>
+            <w:r>
+              <w:rPr>
+                <w:rFonts w:ascii="Calibri" w:eastAsia="Calibri" w:hAnsi="Calibri" w:cs="Calibri"/>
+                <w:color w:val="999999"/>
+                <w:sz w:val="16"/>
+                <w:szCs w:val="16"/>
+                <w:lang w:val="es-CO"/>
+              </w:rPr>
+              <w:lastRenderedPageBreak/>
+              <w:t xml:space="preserve">proceso de ingeniería de características y el análisis o evaluación del mismo)? </w:t>
+            </w:r>
+          </w:p>
+          <w:p>
+            <w:pPr>
+              <w:rPr>
+                <w:rFonts w:ascii="Calibri" w:eastAsia="Calibri" w:hAnsi="Calibri" w:cs="Calibri"/>
+                <w:color w:val="999999"/>
+                <w:sz w:val="16"/>
+                <w:szCs w:val="16"/>
+                <w:lang w:val="es-CO"/>
+              </w:rPr>
+            </w:pPr>
+          </w:p>
+          <w:p>
+            <w:pPr>
+              <w:rPr>
+                <w:rFonts w:ascii="Calibri" w:eastAsia="Calibri" w:hAnsi="Calibri" w:cs="Calibri"/>
+                <w:color w:val="999999"/>
+                <w:sz w:val="16"/>
+                <w:szCs w:val="16"/>
+                <w:lang w:val="es-CO"/>
+              </w:rPr>
+            </w:pPr>
+          </w:p>
+          <w:p>
+            <w:pPr>
+              <w:rPr>
+                <w:rFonts w:ascii="Calibri" w:eastAsia="Calibri" w:hAnsi="Calibri" w:cs="Calibri"/>
+                <w:color w:val="999999"/>
+                <w:sz w:val="16"/>
+                <w:szCs w:val="16"/>
+                <w:lang w:val="es-CO"/>
+              </w:rPr>
+            </w:pPr>
           </w:p>
         </w:tc>
         <w:tc>
           <w:tcPr>
             <w:tcW w:w="5949" w:type="dxa"/>
             <w:tcBorders>
-              <w:top w:val="single" w:color="000000" w:themeColor="text1" w:sz="6"/>
-              <w:left w:val="single" w:color="000000" w:themeColor="text1" w:sz="6"/>
+              <w:top w:val="single" w:sz="6" w:space="0" w:color="000000" w:themeColor="text1"/>
+              <w:left w:val="single" w:sz="6" w:space="0" w:color="000000" w:themeColor="text1"/>
               <w:bottom w:val="nil"/>
-              <w:right w:val="single" w:color="000000" w:themeColor="text1" w:sz="24"/>
+              <w:right w:val="single" w:sz="24" w:space="0" w:color="000000" w:themeColor="text1"/>
             </w:tcBorders>
             <w:shd w:val="clear" w:color="auto" w:fill="FFFFFF" w:themeFill="background1"/>
             <w:tcMar>
@@ -1138,44 +1044,41 @@
               <w:bottom w:w="90" w:type="dxa"/>
               <w:right w:w="90" w:type="dxa"/>
             </w:tcMar>
-            <w:vAlign w:val="top"/>
           </w:tcPr>
           <w:p>
             <w:pPr>
               <w:rPr>
-                <w:rFonts w:ascii="Calibri Light" w:hAnsi="Calibri Light" w:eastAsia="Calibri Light" w:cs="Calibri Light"/>
-                <w:b w:val="0"/>
-                <w:bCs w:val="0"/>
-                <w:i w:val="0"/>
-                <w:iCs w:val="0"/>
-                <w:caps w:val="0"/>
-                <w:smallCaps w:val="0"/>
-                <w:color w:val="000000" w:themeColor="text1" w:themeTint="FF" w:themeShade="FF"/>
+                <w:rFonts w:ascii="Calibri Light" w:eastAsia="Calibri Light" w:hAnsi="Calibri Light" w:cs="Calibri Light"/>
+                <w:color w:val="000000" w:themeColor="text1"/>
                 <w:sz w:val="22"/>
                 <w:szCs w:val="22"/>
               </w:rPr>
             </w:pPr>
             <w:r>
+              <w:rPr>
+                <w:noProof/>
+              </w:rPr>
+              <w:lastRenderedPageBreak/>
               <w:drawing>
-                <wp:inline wp14:editId="71B75FEE" wp14:anchorId="1A624DF3">
+                <wp:inline distT="0" distB="0" distL="0" distR="0" wp14:anchorId="1A624DF3" wp14:editId="71B75FEE">
                   <wp:extent cx="323850" cy="323850"/>
                   <wp:effectExtent l="0" t="0" r="0" b="0"/>
-                  <wp:docPr id="1736745917" name="" title=""/>
+                  <wp:docPr id="1736745917" name="Imagen 1736745917"/>
                   <wp:cNvGraphicFramePr>
-                    <a:graphicFrameLocks noChangeAspect="1"/>
+                    <a:graphicFrameLocks xmlns:a="http://schemas.openxmlformats.org/drawingml/2006/main" noChangeAspect="1"/>
                   </wp:cNvGraphicFramePr>
-                  <a:graphic>
+                  <a:graphic xmlns:a="http://schemas.openxmlformats.org/drawingml/2006/main">
                     <a:graphicData uri="http://schemas.openxmlformats.org/drawingml/2006/picture">
-                      <pic:pic>
+                      <pic:pic xmlns:pic="http://schemas.openxmlformats.org/drawingml/2006/picture">
                         <pic:nvPicPr>
                           <pic:cNvPr id="0" name=""/>
                           <pic:cNvPicPr/>
                         </pic:nvPicPr>
                         <pic:blipFill>
-                          <a:blip r:embed="R3a708a95ee064992">
+                          <a:blip r:embed="rId17">
                             <a:extLst>
-                              <a:ext xmlns:a="http://schemas.openxmlformats.org/drawingml/2006/main" uri="{28A0092B-C50C-407E-A947-70E740481C1C}">
-                                <a14:useLocalDpi val="0"/>
+                              <a:ext uri="{28A0092B-C50C-407E-A947-70E740481C1C}">
+                                <a14:useLocalDpi xmlns:a14="http://schemas.microsoft.com/office/drawing/2010/main" val="0"/>
                               </a:ext>
                             </a:extLst>
                           </a:blip>
@@ -1200,14 +1103,8 @@
             </w:r>
             <w:r>
               <w:rPr>
-                <w:rFonts w:ascii="Calibri Light" w:hAnsi="Calibri Light" w:eastAsia="Calibri Light" w:cs="Calibri Light"/>
-                <w:b w:val="0"/>
-                <w:bCs w:val="0"/>
-                <w:i w:val="0"/>
-                <w:iCs w:val="0"/>
-                <w:caps w:val="0"/>
-                <w:smallCaps w:val="0"/>
-                <w:color w:val="000000" w:themeColor="text1" w:themeTint="FF" w:themeShade="FF"/>
+                <w:rFonts w:ascii="Calibri Light" w:eastAsia="Calibri Light" w:hAnsi="Calibri Light" w:cs="Calibri Light"/>
+                <w:color w:val="000000" w:themeColor="text1"/>
                 <w:sz w:val="22"/>
                 <w:szCs w:val="22"/>
                 <w:lang w:val="es-CO"/>
@@ -1218,33 +1115,42 @@
           <w:p>
             <w:pPr>
               <w:rPr>
-                <w:rFonts w:ascii="Calibri" w:hAnsi="Calibri" w:eastAsia="Calibri" w:cs="Calibri"/>
-                <w:b w:val="0"/>
-                <w:bCs w:val="0"/>
-                <w:i w:val="0"/>
-                <w:iCs w:val="0"/>
-                <w:caps w:val="0"/>
-                <w:smallCaps w:val="0"/>
-                <w:color w:val="999999"/>
-                <w:sz w:val="16"/>
-                <w:szCs w:val="16"/>
-              </w:rPr>
-            </w:pPr>
-            <w:r>
-              <w:rPr>
-                <w:rFonts w:ascii="Calibri" w:hAnsi="Calibri" w:eastAsia="Calibri" w:cs="Calibri"/>
-                <w:b w:val="0"/>
-                <w:bCs w:val="0"/>
-                <w:i w:val="0"/>
-                <w:iCs w:val="0"/>
-                <w:caps w:val="0"/>
-                <w:smallCaps w:val="0"/>
+                <w:rFonts w:ascii="Calibri" w:eastAsia="Calibri" w:hAnsi="Calibri" w:cs="Calibri"/>
+                <w:color w:val="999999"/>
+                <w:sz w:val="16"/>
+                <w:szCs w:val="16"/>
+                <w:lang w:val="es-CO"/>
+              </w:rPr>
+            </w:pPr>
+            <w:r>
+              <w:rPr>
+                <w:rFonts w:ascii="Calibri" w:eastAsia="Calibri" w:hAnsi="Calibri" w:cs="Calibri"/>
                 <w:color w:val="999999"/>
                 <w:sz w:val="16"/>
                 <w:szCs w:val="16"/>
                 <w:lang w:val="es-CO"/>
               </w:rPr>
               <w:t>¿Qué variables/características se utilizan en el modelo? ¿Qué agregaciones o transformaciones se aplican a las fuentes de datos originales – incluir las más importantes--?</w:t>
+            </w:r>
+          </w:p>
+          <w:p>
+            <w:pPr>
+              <w:rPr>
+                <w:rFonts w:ascii="Calibri" w:eastAsia="Calibri" w:hAnsi="Calibri" w:cs="Calibri"/>
+                <w:color w:val="999999"/>
+                <w:sz w:val="16"/>
+                <w:szCs w:val="16"/>
+              </w:rPr>
+            </w:pPr>
+            <w:r>
+              <w:rPr>
+                <w:rFonts w:ascii="Calibri" w:eastAsia="Calibri" w:hAnsi="Calibri" w:cs="Calibri"/>
+                <w:color w:val="999999"/>
+                <w:sz w:val="16"/>
+                <w:szCs w:val="16"/>
+                <w:lang w:val="es-CO"/>
+              </w:rPr>
+              <w:t>Las variables utilizadas en el modelo fueron los textos, estos fueron analizados y transformados en un proceso de calidad (lematización) para poder usarlos dentro del modelo clasificatorio. Adicionalmente se realizo una vectorización TF-IDF para convertir los textos lematizados a números y poder analizarlos.</w:t>
             </w:r>
           </w:p>
         </w:tc>
@@ -1258,9 +1164,9 @@
             <w:tcW w:w="1704" w:type="dxa"/>
             <w:tcBorders>
               <w:top w:val="nil"/>
-              <w:left w:val="single" w:color="000000" w:themeColor="text1" w:sz="24"/>
-              <w:bottom w:val="single" w:color="000000" w:themeColor="text1" w:sz="24"/>
-              <w:right w:val="single" w:color="000000" w:themeColor="text1" w:sz="12"/>
+              <w:left w:val="single" w:sz="24" w:space="0" w:color="000000" w:themeColor="text1"/>
+              <w:bottom w:val="single" w:sz="24" w:space="0" w:color="000000" w:themeColor="text1"/>
+              <w:right w:val="single" w:sz="12" w:space="0" w:color="000000" w:themeColor="text1"/>
             </w:tcBorders>
             <w:shd w:val="clear" w:color="auto" w:fill="FFFFFF" w:themeFill="background1"/>
             <w:tcMar>
@@ -1269,19 +1175,12 @@
               <w:bottom w:w="90" w:type="dxa"/>
               <w:right w:w="90" w:type="dxa"/>
             </w:tcMar>
-            <w:vAlign w:val="top"/>
           </w:tcPr>
           <w:p>
             <w:pPr>
               <w:rPr>
-                <w:rFonts w:ascii="Calibri" w:hAnsi="Calibri" w:eastAsia="Calibri" w:cs="Calibri"/>
-                <w:b w:val="0"/>
-                <w:bCs w:val="0"/>
-                <w:i w:val="0"/>
-                <w:iCs w:val="0"/>
-                <w:caps w:val="0"/>
-                <w:smallCaps w:val="0"/>
-                <w:color w:val="000000" w:themeColor="text1" w:themeTint="FF" w:themeShade="FF"/>
+                <w:rFonts w:ascii="Calibri" w:eastAsia="Calibri" w:hAnsi="Calibri" w:cs="Calibri"/>
+                <w:color w:val="000000" w:themeColor="text1"/>
                 <w:sz w:val="22"/>
                 <w:szCs w:val="22"/>
               </w:rPr>
@@ -1292,9 +1191,9 @@
           <w:tcPr>
             <w:tcW w:w="2550" w:type="dxa"/>
             <w:tcBorders>
-              <w:top w:val="single" w:color="000000" w:themeColor="text1" w:sz="12"/>
-              <w:left w:val="single" w:color="000000" w:themeColor="text1" w:sz="12"/>
-              <w:bottom w:val="single" w:color="000000" w:themeColor="text1" w:sz="24"/>
+              <w:top w:val="single" w:sz="12" w:space="0" w:color="000000" w:themeColor="text1"/>
+              <w:left w:val="single" w:sz="12" w:space="0" w:color="000000" w:themeColor="text1"/>
+              <w:bottom w:val="single" w:sz="24" w:space="0" w:color="000000" w:themeColor="text1"/>
               <w:right w:val="nil"/>
             </w:tcBorders>
             <w:shd w:val="clear" w:color="auto" w:fill="D9D9D9" w:themeFill="background1" w:themeFillShade="D9"/>
@@ -1304,18 +1203,11 @@
               <w:bottom w:w="90" w:type="dxa"/>
               <w:right w:w="90" w:type="dxa"/>
             </w:tcMar>
-            <w:vAlign w:val="top"/>
           </w:tcPr>
           <w:p>
             <w:pPr>
               <w:rPr>
-                <w:rFonts w:ascii="Calibri Light" w:hAnsi="Calibri Light" w:eastAsia="Calibri Light" w:cs="Calibri Light"/>
-                <w:b w:val="0"/>
-                <w:bCs w:val="0"/>
-                <w:i w:val="0"/>
-                <w:iCs w:val="0"/>
-                <w:caps w:val="0"/>
-                <w:smallCaps w:val="0"/>
+                <w:rFonts w:ascii="Calibri Light" w:eastAsia="Calibri Light" w:hAnsi="Calibri Light" w:cs="Calibri Light"/>
                 <w:color w:val="C00000"/>
                 <w:sz w:val="22"/>
                 <w:szCs w:val="22"/>
@@ -1323,14 +1215,8 @@
             </w:pPr>
             <w:r>
               <w:rPr>
-                <w:rFonts w:ascii="Calibri Light" w:hAnsi="Calibri Light" w:eastAsia="Calibri Light" w:cs="Calibri Light"/>
-                <w:b w:val="0"/>
-                <w:bCs w:val="0"/>
-                <w:i w:val="0"/>
-                <w:iCs w:val="0"/>
-                <w:caps w:val="0"/>
-                <w:smallCaps w:val="0"/>
-                <w:color w:val="000000" w:themeColor="text1" w:themeTint="FF" w:themeShade="FF"/>
+                <w:rFonts w:ascii="Calibri Light" w:eastAsia="Calibri Light" w:hAnsi="Calibri Light" w:cs="Calibri Light"/>
+                <w:color w:val="000000" w:themeColor="text1"/>
                 <w:sz w:val="22"/>
                 <w:szCs w:val="22"/>
                 <w:lang w:val="es-CO"/>
@@ -1339,13 +1225,7 @@
             </w:r>
             <w:r>
               <w:rPr>
-                <w:rFonts w:ascii="Calibri Light" w:hAnsi="Calibri Light" w:eastAsia="Calibri Light" w:cs="Calibri Light"/>
-                <w:b w:val="0"/>
-                <w:bCs w:val="0"/>
-                <w:i w:val="0"/>
-                <w:iCs w:val="0"/>
-                <w:caps w:val="0"/>
-                <w:smallCaps w:val="0"/>
+                <w:rFonts w:ascii="Calibri Light" w:eastAsia="Calibri Light" w:hAnsi="Calibri Light" w:cs="Calibri Light"/>
                 <w:color w:val="C00000"/>
                 <w:sz w:val="22"/>
                 <w:szCs w:val="22"/>
@@ -1357,32 +1237,20 @@
           <w:p>
             <w:pPr>
               <w:rPr>
-                <w:rFonts w:ascii="Calibri" w:hAnsi="Calibri" w:eastAsia="Calibri" w:cs="Calibri"/>
-                <w:b w:val="0"/>
-                <w:bCs w:val="0"/>
-                <w:i w:val="0"/>
-                <w:iCs w:val="0"/>
-                <w:caps w:val="0"/>
-                <w:smallCaps w:val="0"/>
-                <w:color w:val="999999"/>
-                <w:sz w:val="16"/>
-                <w:szCs w:val="16"/>
-                <w:lang w:val="es-CO"/>
-              </w:rPr>
-            </w:pPr>
-            <w:r>
-              <w:rPr>
-                <w:rFonts w:ascii="Calibri" w:hAnsi="Calibri" w:eastAsia="Calibri" w:cs="Calibri" w:asciiTheme="minorAscii" w:hAnsiTheme="minorAscii" w:eastAsiaTheme="minorAscii" w:cstheme="minorBidi"/>
-                <w:b w:val="0"/>
-                <w:bCs w:val="0"/>
-                <w:i w:val="0"/>
-                <w:iCs w:val="0"/>
-                <w:caps w:val="0"/>
-                <w:smallCaps w:val="0"/>
-                <w:color w:val="999999"/>
-                <w:sz w:val="16"/>
-                <w:szCs w:val="16"/>
-                <w:lang w:val="es-CO" w:eastAsia="en-US" w:bidi="ar-SA"/>
+                <w:rFonts w:ascii="Calibri" w:eastAsia="Calibri" w:hAnsi="Calibri" w:cs="Calibri"/>
+                <w:color w:val="999999"/>
+                <w:sz w:val="16"/>
+                <w:szCs w:val="16"/>
+                <w:lang w:val="es-CO"/>
+              </w:rPr>
+            </w:pPr>
+            <w:r>
+              <w:rPr>
+                <w:rFonts w:eastAsiaTheme="minorEastAsia"/>
+                <w:color w:val="999999"/>
+                <w:sz w:val="16"/>
+                <w:szCs w:val="16"/>
+                <w:lang w:val="es-CO"/>
               </w:rPr>
               <w:t>¿Qué métricas y KPI se utilizan para hacer un seguimiento del impacto de la solución de ML una vez desplegada, tanto para los usuarios finales como para la empresa? ¿Con qué frecuencia deben revisarse?</w:t>
             </w:r>
@@ -1392,28 +1260,16 @@
               <w:ind w:left="-708"/>
               <w:jc w:val="both"/>
               <w:rPr>
-                <w:rFonts w:ascii="Calibri" w:hAnsi="Calibri" w:eastAsia="Calibri" w:cs="Calibri"/>
-                <w:b w:val="0"/>
-                <w:bCs w:val="0"/>
-                <w:i w:val="0"/>
-                <w:iCs w:val="0"/>
-                <w:caps w:val="0"/>
-                <w:smallCaps w:val="0"/>
-                <w:color w:val="999999"/>
-                <w:sz w:val="16"/>
-                <w:szCs w:val="16"/>
-                <w:lang w:val="es-CO"/>
-              </w:rPr>
-            </w:pPr>
-            <w:r>
-              <w:rPr>
-                <w:rFonts w:ascii="Calibri" w:hAnsi="Calibri" w:eastAsia="Calibri" w:cs="Calibri"/>
-                <w:b w:val="0"/>
-                <w:bCs w:val="0"/>
-                <w:i w:val="0"/>
-                <w:iCs w:val="0"/>
-                <w:caps w:val="0"/>
-                <w:smallCaps w:val="0"/>
+                <w:rFonts w:ascii="Calibri" w:eastAsia="Calibri" w:hAnsi="Calibri" w:cs="Calibri"/>
+                <w:color w:val="999999"/>
+                <w:sz w:val="16"/>
+                <w:szCs w:val="16"/>
+                <w:lang w:val="es-CO"/>
+              </w:rPr>
+            </w:pPr>
+            <w:r>
+              <w:rPr>
+                <w:rFonts w:ascii="Calibri" w:eastAsia="Calibri" w:hAnsi="Calibri" w:cs="Calibri"/>
                 <w:color w:val="999999"/>
                 <w:sz w:val="16"/>
                 <w:szCs w:val="16"/>
@@ -1427,9 +1283,9 @@
           <w:tcPr>
             <w:tcW w:w="2169" w:type="dxa"/>
             <w:tcBorders>
-              <w:top w:val="single" w:color="000000" w:themeColor="text1" w:sz="12"/>
+              <w:top w:val="single" w:sz="12" w:space="0" w:color="000000" w:themeColor="text1"/>
               <w:left w:val="nil"/>
-              <w:bottom w:val="single" w:color="000000" w:themeColor="text1" w:sz="24"/>
+              <w:bottom w:val="single" w:sz="24" w:space="0" w:color="000000" w:themeColor="text1"/>
               <w:right w:val="nil"/>
             </w:tcBorders>
             <w:shd w:val="clear" w:color="auto" w:fill="D9D9D9" w:themeFill="background1" w:themeFillShade="D9"/>
@@ -1439,45 +1295,40 @@
               <w:bottom w:w="90" w:type="dxa"/>
               <w:right w:w="90" w:type="dxa"/>
             </w:tcMar>
-            <w:vAlign w:val="top"/>
           </w:tcPr>
           <w:p>
             <w:pPr>
-              <w:pStyle w:val="Normal"/>
-              <w:rPr>
-                <w:rFonts w:ascii="Segoe UI" w:hAnsi="Segoe UI" w:eastAsia="Segoe UI" w:cs="Segoe UI"/>
-                <w:b w:val="0"/>
-                <w:bCs w:val="0"/>
-                <w:i w:val="0"/>
-                <w:iCs w:val="0"/>
-                <w:caps w:val="0"/>
-                <w:smallCaps w:val="0"/>
+              <w:rPr>
+                <w:rFonts w:ascii="Segoe UI" w:eastAsia="Segoe UI" w:hAnsi="Segoe UI" w:cs="Segoe UI"/>
                 <w:color w:val="020094"/>
                 <w:sz w:val="26"/>
                 <w:szCs w:val="26"/>
               </w:rPr>
             </w:pPr>
             <w:r>
+              <w:rPr>
+                <w:noProof/>
+              </w:rPr>
               <w:drawing>
-                <wp:inline wp14:editId="49EE8384" wp14:anchorId="30316C03">
+                <wp:inline distT="0" distB="0" distL="0" distR="0" wp14:anchorId="30316C03" wp14:editId="49EE8384">
                   <wp:extent cx="323850" cy="323850"/>
                   <wp:effectExtent l="0" t="0" r="0" b="0"/>
-                  <wp:docPr id="915247195" name="" title=""/>
+                  <wp:docPr id="915247195" name="Imagen 915247195"/>
                   <wp:cNvGraphicFramePr>
-                    <a:graphicFrameLocks noChangeAspect="1"/>
+                    <a:graphicFrameLocks xmlns:a="http://schemas.openxmlformats.org/drawingml/2006/main" noChangeAspect="1"/>
                   </wp:cNvGraphicFramePr>
-                  <a:graphic>
+                  <a:graphic xmlns:a="http://schemas.openxmlformats.org/drawingml/2006/main">
                     <a:graphicData uri="http://schemas.openxmlformats.org/drawingml/2006/picture">
-                      <pic:pic>
+                      <pic:pic xmlns:pic="http://schemas.openxmlformats.org/drawingml/2006/picture">
                         <pic:nvPicPr>
                           <pic:cNvPr id="0" name=""/>
                           <pic:cNvPicPr/>
                         </pic:nvPicPr>
                         <pic:blipFill>
-                          <a:blip r:embed="Rd1452c90d2204f2e">
+                          <a:blip r:embed="rId18">
                             <a:extLst>
-                              <a:ext xmlns:a="http://schemas.openxmlformats.org/drawingml/2006/main" uri="{28A0092B-C50C-407E-A947-70E740481C1C}">
-                                <a14:useLocalDpi val="0"/>
+                              <a:ext uri="{28A0092B-C50C-407E-A947-70E740481C1C}">
+                                <a14:useLocalDpi xmlns:a14="http://schemas.microsoft.com/office/drawing/2010/main" val="0"/>
                               </a:ext>
                             </a:extLst>
                           </a:blip>
@@ -1506,10 +1357,10 @@
           <w:tcPr>
             <w:tcW w:w="1764" w:type="dxa"/>
             <w:tcBorders>
-              <w:top w:val="single" w:color="000000" w:themeColor="text1" w:sz="12"/>
+              <w:top w:val="single" w:sz="12" w:space="0" w:color="000000" w:themeColor="text1"/>
               <w:left w:val="nil"/>
-              <w:bottom w:val="single" w:color="000000" w:themeColor="text1" w:sz="24"/>
-              <w:right w:val="single" w:color="000000" w:themeColor="text1" w:sz="12"/>
+              <w:bottom w:val="single" w:sz="24" w:space="0" w:color="000000" w:themeColor="text1"/>
+              <w:right w:val="single" w:sz="12" w:space="0" w:color="000000" w:themeColor="text1"/>
             </w:tcBorders>
             <w:shd w:val="clear" w:color="auto" w:fill="FFFFFF" w:themeFill="background1"/>
             <w:tcMar>
@@ -1518,7 +1369,6 @@
               <w:bottom w:w="90" w:type="dxa"/>
               <w:right w:w="90" w:type="dxa"/>
             </w:tcMar>
-            <w:vAlign w:val="top"/>
           </w:tcPr>
           <w:p/>
         </w:tc>
@@ -1527,9 +1377,9 @@
             <w:tcW w:w="5949" w:type="dxa"/>
             <w:tcBorders>
               <w:top w:val="nil"/>
-              <w:left w:val="single" w:color="000000" w:themeColor="text1" w:sz="12"/>
-              <w:bottom w:val="single" w:color="000000" w:themeColor="text1" w:sz="24"/>
-              <w:right w:val="single" w:color="000000" w:themeColor="text1" w:sz="24"/>
+              <w:left w:val="single" w:sz="12" w:space="0" w:color="000000" w:themeColor="text1"/>
+              <w:bottom w:val="single" w:sz="24" w:space="0" w:color="000000" w:themeColor="text1"/>
+              <w:right w:val="single" w:sz="24" w:space="0" w:color="000000" w:themeColor="text1"/>
             </w:tcBorders>
             <w:shd w:val="clear" w:color="auto" w:fill="FFFFFF" w:themeFill="background1"/>
             <w:tcMar>
@@ -1538,19 +1388,12 @@
               <w:bottom w:w="90" w:type="dxa"/>
               <w:right w:w="90" w:type="dxa"/>
             </w:tcMar>
-            <w:vAlign w:val="top"/>
           </w:tcPr>
           <w:p>
             <w:pPr>
               <w:rPr>
-                <w:rFonts w:ascii="Calibri" w:hAnsi="Calibri" w:eastAsia="Calibri" w:cs="Calibri"/>
-                <w:b w:val="0"/>
-                <w:bCs w:val="0"/>
-                <w:i w:val="0"/>
-                <w:iCs w:val="0"/>
-                <w:caps w:val="0"/>
-                <w:smallCaps w:val="0"/>
-                <w:color w:val="000000" w:themeColor="text1" w:themeTint="FF" w:themeShade="FF"/>
+                <w:rFonts w:ascii="Calibri" w:eastAsia="Calibri" w:hAnsi="Calibri" w:cs="Calibri"/>
+                <w:color w:val="000000" w:themeColor="text1"/>
                 <w:sz w:val="14"/>
                 <w:szCs w:val="14"/>
               </w:rPr>
@@ -1559,44 +1402,30 @@
         </w:tc>
       </w:tr>
     </w:tbl>
-    <w:p xmlns:wp14="http://schemas.microsoft.com/office/word/2010/wordml" wp14:textId="0068D9A1"/>
+    <w:p/>
     <w:p>
       <w:pPr>
-        <w:pStyle w:val="Heading1"/>
-        <w:spacing w:before="240" w:beforeAutospacing="off" w:after="240" w:afterAutospacing="off" w:line="276" w:lineRule="auto"/>
+        <w:pStyle w:val="Ttulo1"/>
+        <w:spacing w:before="240" w:after="240" w:line="276" w:lineRule="auto"/>
       </w:pPr>
       <w:r>
         <w:rPr>
-          <w:rFonts w:ascii="Poppins" w:hAnsi="Poppins" w:eastAsia="Poppins" w:cs="Poppins"/>
-          <w:b w:val="1"/>
-          <w:bCs w:val="1"/>
-          <w:noProof w:val="0"/>
+          <w:rFonts w:ascii="Poppins" w:eastAsia="Poppins" w:hAnsi="Poppins" w:cs="Poppins"/>
+          <w:b/>
+          <w:bCs/>
           <w:color w:val="020094"/>
           <w:sz w:val="22"/>
           <w:szCs w:val="22"/>
           <w:lang w:val="es-CO"/>
         </w:rPr>
-        <w:t>Adaptación</w:t>
+        <w:lastRenderedPageBreak/>
+        <w:t xml:space="preserve">Adaptación </w:t>
       </w:r>
       <w:r>
         <w:rPr>
-          <w:rFonts w:ascii="Poppins" w:hAnsi="Poppins" w:eastAsia="Poppins" w:cs="Poppins"/>
-          <w:b w:val="1"/>
-          <w:bCs w:val="1"/>
-          <w:noProof w:val="0"/>
-          <w:color w:val="020094"/>
-          <w:sz w:val="22"/>
-          <w:szCs w:val="22"/>
-          <w:lang w:val="es-CO"/>
-        </w:rPr>
-        <w:t xml:space="preserve"> </w:t>
-      </w:r>
-      <w:r>
-        <w:rPr>
-          <w:rFonts w:ascii="Poppins" w:hAnsi="Poppins" w:eastAsia="Poppins" w:cs="Poppins"/>
-          <w:b w:val="1"/>
-          <w:bCs w:val="1"/>
-          <w:noProof w:val="0"/>
+          <w:rFonts w:ascii="Poppins" w:eastAsia="Poppins" w:hAnsi="Poppins" w:cs="Poppins"/>
+          <w:b/>
+          <w:bCs/>
           <w:color w:val="020094"/>
           <w:sz w:val="22"/>
           <w:szCs w:val="22"/>
@@ -1606,10 +1435,9 @@
       </w:r>
       <w:r>
         <w:rPr>
-          <w:rFonts w:ascii="Hind" w:hAnsi="Hind" w:eastAsia="Hind" w:cs="Hind"/>
-          <w:b w:val="1"/>
-          <w:bCs w:val="1"/>
-          <w:noProof w:val="0"/>
+          <w:rFonts w:ascii="Hind" w:eastAsia="Hind" w:hAnsi="Hind" w:cs="Hind"/>
+          <w:b/>
+          <w:bCs/>
           <w:color w:val="020094"/>
           <w:sz w:val="24"/>
           <w:szCs w:val="24"/>
@@ -1620,7 +1448,6 @@
     </w:p>
     <w:tbl>
       <w:tblPr>
-        <w:tblStyle w:val="Tablanormal"/>
         <w:tblW w:w="0" w:type="auto"/>
         <w:tblLayout w:type="fixed"/>
         <w:tblLook w:val="0600" w:firstRow="0" w:lastRow="0" w:firstColumn="0" w:lastColumn="0" w:noHBand="1" w:noVBand="1"/>
@@ -1649,34 +1476,35 @@
               <w:bottom w:w="100" w:type="dxa"/>
               <w:right w:w="100" w:type="dxa"/>
             </w:tcMar>
-            <w:vAlign w:val="top"/>
           </w:tcPr>
           <w:p>
             <w:pPr>
-              <w:pStyle w:val="Normal"/>
-              <w:spacing w:before="60" w:beforeAutospacing="off" w:after="0" w:afterAutospacing="off" w:line="300" w:lineRule="auto"/>
-            </w:pPr>
-            <w:r>
+              <w:spacing w:before="60" w:after="0" w:line="300" w:lineRule="auto"/>
+            </w:pPr>
+            <w:r>
+              <w:rPr>
+                <w:noProof/>
+              </w:rPr>
               <w:drawing>
-                <wp:inline wp14:editId="198741D8" wp14:anchorId="438E6453">
+                <wp:inline distT="0" distB="0" distL="0" distR="0" wp14:anchorId="438E6453" wp14:editId="198741D8">
                   <wp:extent cx="1104900" cy="266700"/>
                   <wp:effectExtent l="0" t="0" r="0" b="0"/>
-                  <wp:docPr id="169114280" name="" title=""/>
+                  <wp:docPr id="169114280" name="Imagen 169114280"/>
                   <wp:cNvGraphicFramePr>
-                    <a:graphicFrameLocks noChangeAspect="1"/>
+                    <a:graphicFrameLocks xmlns:a="http://schemas.openxmlformats.org/drawingml/2006/main" noChangeAspect="1"/>
                   </wp:cNvGraphicFramePr>
-                  <a:graphic>
+                  <a:graphic xmlns:a="http://schemas.openxmlformats.org/drawingml/2006/main">
                     <a:graphicData uri="http://schemas.openxmlformats.org/drawingml/2006/picture">
-                      <pic:pic>
+                      <pic:pic xmlns:pic="http://schemas.openxmlformats.org/drawingml/2006/picture">
                         <pic:nvPicPr>
                           <pic:cNvPr id="0" name=""/>
                           <pic:cNvPicPr/>
                         </pic:nvPicPr>
                         <pic:blipFill>
-                          <a:blip r:embed="R8382a5dc9d824d8e">
+                          <a:blip r:embed="rId19">
                             <a:extLst>
-                              <a:ext xmlns:a="http://schemas.openxmlformats.org/drawingml/2006/main" uri="{28A0092B-C50C-407E-A947-70E740481C1C}">
-                                <a14:useLocalDpi val="0"/>
+                              <a:ext uri="{28A0092B-C50C-407E-A947-70E740481C1C}">
+                                <a14:useLocalDpi xmlns:a14="http://schemas.microsoft.com/office/drawing/2010/main" val="0"/>
                               </a:ext>
                             </a:extLst>
                           </a:blip>
@@ -1716,26 +1544,28 @@
               <w:bottom w:w="100" w:type="dxa"/>
               <w:right w:w="100" w:type="dxa"/>
             </w:tcMar>
-            <w:vAlign w:val="top"/>
           </w:tcPr>
           <w:p>
             <w:pPr>
-              <w:spacing w:before="0" w:beforeAutospacing="off" w:after="0" w:afterAutospacing="off" w:line="300" w:lineRule="auto"/>
-            </w:pPr>
-            <w:r>
-              <w:rPr>
-                <w:rFonts w:ascii="Poppins" w:hAnsi="Poppins" w:eastAsia="Poppins" w:cs="Poppins"/>
+              <w:spacing w:after="0" w:line="300" w:lineRule="auto"/>
+              <w:rPr>
+                <w:lang w:val="en-US"/>
+              </w:rPr>
+            </w:pPr>
+            <w:r>
+              <w:rPr>
+                <w:rFonts w:ascii="Poppins" w:eastAsia="Poppins" w:hAnsi="Poppins" w:cs="Poppins"/>
                 <w:sz w:val="12"/>
                 <w:szCs w:val="12"/>
                 <w:lang w:val="en-US"/>
               </w:rPr>
               <w:t xml:space="preserve">Version 1.2. Created by Louis Dorard, Ph.D. Licensed under a </w:t>
             </w:r>
-            <w:hyperlink r:id="R6bf2d09de30442b4">
+            <w:hyperlink r:id="rId20">
               <w:r>
                 <w:rPr>
-                  <w:rStyle w:val="Hyperlink"/>
-                  <w:rFonts w:ascii="Poppins" w:hAnsi="Poppins" w:eastAsia="Poppins" w:cs="Poppins"/>
+                  <w:rStyle w:val="Hipervnculo"/>
+                  <w:rFonts w:ascii="Poppins" w:eastAsia="Poppins" w:hAnsi="Poppins" w:cs="Poppins"/>
                   <w:sz w:val="12"/>
                   <w:szCs w:val="12"/>
                   <w:lang w:val="en-US"/>
@@ -1745,7 +1575,7 @@
             </w:hyperlink>
             <w:r>
               <w:rPr>
-                <w:rFonts w:ascii="Poppins" w:hAnsi="Poppins" w:eastAsia="Poppins" w:cs="Poppins"/>
+                <w:rFonts w:ascii="Poppins" w:eastAsia="Poppins" w:hAnsi="Poppins" w:cs="Poppins"/>
                 <w:sz w:val="12"/>
                 <w:szCs w:val="12"/>
                 <w:lang w:val="en-US"/>
@@ -1753,22 +1583,25 @@
               <w:t>.</w:t>
             </w:r>
             <w:r>
+              <w:rPr>
+                <w:lang w:val="en-US"/>
+              </w:rPr>
               <w:br/>
             </w:r>
             <w:r>
               <w:rPr>
-                <w:rFonts w:ascii="Poppins" w:hAnsi="Poppins" w:eastAsia="Poppins" w:cs="Poppins"/>
+                <w:rFonts w:ascii="Poppins" w:eastAsia="Poppins" w:hAnsi="Poppins" w:cs="Poppins"/>
                 <w:sz w:val="12"/>
                 <w:szCs w:val="12"/>
                 <w:lang w:val="en-US"/>
               </w:rPr>
               <w:t xml:space="preserve"> Please keep this mention and the link to </w:t>
             </w:r>
-            <w:hyperlink r:id="R8ba87f531e734af3">
+            <w:hyperlink r:id="rId21">
               <w:r>
                 <w:rPr>
-                  <w:rStyle w:val="Hyperlink"/>
-                  <w:rFonts w:ascii="Poppins" w:hAnsi="Poppins" w:eastAsia="Poppins" w:cs="Poppins"/>
+                  <w:rStyle w:val="Hipervnculo"/>
+                  <w:rFonts w:ascii="Poppins" w:eastAsia="Poppins" w:hAnsi="Poppins" w:cs="Poppins"/>
                   <w:sz w:val="12"/>
                   <w:szCs w:val="12"/>
                   <w:lang w:val="en-US"/>
@@ -1778,7 +1611,7 @@
             </w:hyperlink>
             <w:r>
               <w:rPr>
-                <w:rFonts w:ascii="Poppins" w:hAnsi="Poppins" w:eastAsia="Poppins" w:cs="Poppins"/>
+                <w:rFonts w:ascii="Poppins" w:eastAsia="Poppins" w:hAnsi="Poppins" w:cs="Poppins"/>
                 <w:sz w:val="12"/>
                 <w:szCs w:val="12"/>
                 <w:lang w:val="en-US"/>
@@ -1802,29 +1635,26 @@
               <w:bottom w:w="100" w:type="dxa"/>
               <w:right w:w="100" w:type="dxa"/>
             </w:tcMar>
-            <w:vAlign w:val="top"/>
           </w:tcPr>
           <w:p>
             <w:pPr>
-              <w:spacing w:before="60" w:beforeAutospacing="off" w:after="0" w:afterAutospacing="off" w:line="300" w:lineRule="auto"/>
+              <w:spacing w:before="60" w:after="0" w:line="300" w:lineRule="auto"/>
               <w:jc w:val="right"/>
             </w:pPr>
             <w:r>
               <w:rPr>
-                <w:rFonts w:ascii="Poppins" w:hAnsi="Poppins" w:eastAsia="Poppins" w:cs="Poppins"/>
-                <w:sz w:val="24"/>
-                <w:szCs w:val="24"/>
+                <w:rFonts w:ascii="Poppins" w:eastAsia="Poppins" w:hAnsi="Poppins" w:cs="Poppins"/>
                 <w:lang w:val="en-US"/>
               </w:rPr>
               <w:t xml:space="preserve"> </w:t>
             </w:r>
-            <w:hyperlink r:id="R748ef5a63acf436b">
+            <w:hyperlink r:id="rId22">
               <w:r>
                 <w:rPr>
-                  <w:rStyle w:val="Hyperlink"/>
-                  <w:rFonts w:ascii="Poppins" w:hAnsi="Poppins" w:eastAsia="Poppins" w:cs="Poppins"/>
-                  <w:b w:val="1"/>
-                  <w:bCs w:val="1"/>
+                  <w:rStyle w:val="Hipervnculo"/>
+                  <w:rFonts w:ascii="Poppins" w:eastAsia="Poppins" w:hAnsi="Poppins" w:cs="Poppins"/>
+                  <w:b/>
+                  <w:bCs/>
                   <w:color w:val="020094"/>
                   <w:sz w:val="30"/>
                   <w:szCs w:val="30"/>
@@ -1838,15 +1668,12 @@
     </w:tbl>
     <w:p>
       <w:pPr>
-        <w:pStyle w:val="Heading1"/>
-        <w:spacing w:before="240" w:beforeAutospacing="off" w:after="240" w:afterAutospacing="off" w:line="276" w:lineRule="auto"/>
+        <w:pStyle w:val="Ttulo1"/>
+        <w:spacing w:before="240" w:after="240" w:line="276" w:lineRule="auto"/>
       </w:pPr>
       <w:r>
         <w:rPr>
-          <w:rFonts w:ascii="Hind" w:hAnsi="Hind" w:eastAsia="Hind" w:cs="Hind"/>
-          <w:b w:val="0"/>
-          <w:bCs w:val="0"/>
-          <w:noProof w:val="0"/>
+          <w:rFonts w:ascii="Hind" w:eastAsia="Hind" w:hAnsi="Hind" w:cs="Hind"/>
           <w:color w:val="B7B7B7"/>
           <w:sz w:val="12"/>
           <w:szCs w:val="12"/>
@@ -1856,10 +1683,9 @@
       </w:r>
       <w:r>
         <w:rPr>
-          <w:rFonts w:ascii="Hind" w:hAnsi="Hind" w:eastAsia="Hind" w:cs="Hind"/>
-          <w:b w:val="1"/>
-          <w:bCs w:val="1"/>
-          <w:noProof w:val="0"/>
+          <w:rFonts w:ascii="Hind" w:eastAsia="Hind" w:hAnsi="Hind" w:cs="Hind"/>
+          <w:b/>
+          <w:bCs/>
           <w:color w:val="020094"/>
           <w:sz w:val="24"/>
           <w:szCs w:val="24"/>
@@ -1869,10 +1695,7 @@
       </w:r>
       <w:r>
         <w:rPr>
-          <w:rFonts w:ascii="Hind" w:hAnsi="Hind" w:eastAsia="Hind" w:cs="Hind"/>
-          <w:b w:val="0"/>
-          <w:bCs w:val="0"/>
-          <w:noProof w:val="0"/>
+          <w:rFonts w:ascii="Hind" w:eastAsia="Hind" w:hAnsi="Hind" w:cs="Hind"/>
           <w:color w:val="B7B7B7"/>
           <w:sz w:val="12"/>
           <w:szCs w:val="12"/>
@@ -1882,10 +1705,9 @@
       </w:r>
       <w:r>
         <w:rPr>
-          <w:rFonts w:ascii="Hind" w:hAnsi="Hind" w:eastAsia="Hind" w:cs="Hind"/>
-          <w:b w:val="1"/>
-          <w:bCs w:val="1"/>
-          <w:noProof w:val="0"/>
+          <w:rFonts w:ascii="Hind" w:eastAsia="Hind" w:hAnsi="Hind" w:cs="Hind"/>
+          <w:b/>
+          <w:bCs/>
           <w:color w:val="020094"/>
           <w:sz w:val="24"/>
           <w:szCs w:val="24"/>
@@ -1895,10 +1717,7 @@
       </w:r>
       <w:r>
         <w:rPr>
-          <w:rFonts w:ascii="Hind" w:hAnsi="Hind" w:eastAsia="Hind" w:cs="Hind"/>
-          <w:b w:val="0"/>
-          <w:bCs w:val="0"/>
-          <w:noProof w:val="0"/>
+          <w:rFonts w:ascii="Hind" w:eastAsia="Hind" w:hAnsi="Hind" w:cs="Hind"/>
           <w:color w:val="B7B7B7"/>
           <w:sz w:val="12"/>
           <w:szCs w:val="12"/>
@@ -1908,10 +1727,9 @@
       </w:r>
       <w:r>
         <w:rPr>
-          <w:rFonts w:ascii="Hind" w:hAnsi="Hind" w:eastAsia="Hind" w:cs="Hind"/>
-          <w:b w:val="1"/>
-          <w:bCs w:val="1"/>
-          <w:noProof w:val="0"/>
+          <w:rFonts w:ascii="Hind" w:eastAsia="Hind" w:hAnsi="Hind" w:cs="Hind"/>
+          <w:b/>
+          <w:bCs/>
           <w:color w:val="020094"/>
           <w:sz w:val="24"/>
           <w:szCs w:val="24"/>
@@ -1921,10 +1739,7 @@
       </w:r>
       <w:r>
         <w:rPr>
-          <w:rFonts w:ascii="Hind" w:hAnsi="Hind" w:eastAsia="Hind" w:cs="Hind"/>
-          <w:b w:val="0"/>
-          <w:bCs w:val="0"/>
-          <w:noProof w:val="0"/>
+          <w:rFonts w:ascii="Hind" w:eastAsia="Hind" w:hAnsi="Hind" w:cs="Hind"/>
           <w:color w:val="B7B7B7"/>
           <w:sz w:val="12"/>
           <w:szCs w:val="12"/>
@@ -1934,10 +1749,9 @@
       </w:r>
       <w:r>
         <w:rPr>
-          <w:rFonts w:ascii="Hind" w:hAnsi="Hind" w:eastAsia="Hind" w:cs="Hind"/>
-          <w:b w:val="1"/>
-          <w:bCs w:val="1"/>
-          <w:noProof w:val="0"/>
+          <w:rFonts w:ascii="Hind" w:eastAsia="Hind" w:hAnsi="Hind" w:cs="Hind"/>
+          <w:b/>
+          <w:bCs/>
           <w:color w:val="020094"/>
           <w:sz w:val="24"/>
           <w:szCs w:val="24"/>
@@ -1947,10 +1761,7 @@
       </w:r>
       <w:r>
         <w:rPr>
-          <w:rFonts w:ascii="Hind" w:hAnsi="Hind" w:eastAsia="Hind" w:cs="Hind"/>
-          <w:b w:val="0"/>
-          <w:bCs w:val="0"/>
-          <w:noProof w:val="0"/>
+          <w:rFonts w:ascii="Hind" w:eastAsia="Hind" w:hAnsi="Hind" w:cs="Hind"/>
           <w:color w:val="B7B7B7"/>
           <w:sz w:val="12"/>
           <w:szCs w:val="12"/>
@@ -1971,9 +1782,9 @@
 </file>
 
 <file path=word/endnotes.xml><?xml version="1.0" encoding="utf-8"?>
-<w:endnotes xmlns:wpc="http://schemas.microsoft.com/office/word/2010/wordprocessingCanvas" xmlns:cx="http://schemas.microsoft.com/office/drawing/2014/chartex" xmlns:cx1="http://schemas.microsoft.com/office/drawing/2015/9/8/chartex" xmlns:cx2="http://schemas.microsoft.com/office/drawing/2015/10/21/chartex" xmlns:cx3="http://schemas.microsoft.com/office/drawing/2016/5/9/chartex" xmlns:cx4="http://schemas.microsoft.com/office/drawing/2016/5/10/chartex" xmlns:cx5="http://schemas.microsoft.com/office/drawing/2016/5/11/chartex" xmlns:cx6="http://schemas.microsoft.com/office/drawing/2016/5/12/chartex" xmlns:cx7="http://schemas.microsoft.com/office/drawing/2016/5/13/chartex" xmlns:cx8="http://schemas.microsoft.com/office/drawing/2016/5/14/chartex" xmlns:mc="http://schemas.openxmlformats.org/markup-compatibility/2006" xmlns:aink="http://schemas.microsoft.com/office/drawing/2016/ink" xmlns:am3d="http://schemas.microsoft.com/office/drawing/2017/model3d" xmlns:o="urn:schemas-microsoft-com:office:office" xmlns:r="http://schemas.openxmlformats.org/officeDocument/2006/relationships" xmlns:m="http://schemas.openxmlformats.org/officeDocument/2006/math" xmlns:v="urn:schemas-microsoft-com:vml" xmlns:wp14="http://schemas.microsoft.com/office/word/2010/wordprocessingDrawing" xmlns:wp="http://schemas.openxmlformats.org/drawingml/2006/wordprocessingDrawing" xmlns:w10="urn:schemas-microsoft-com:office:word" xmlns:w="http://schemas.openxmlformats.org/wordprocessingml/2006/main" xmlns:w14="http://schemas.microsoft.com/office/word/2010/wordml" xmlns:w15="http://schemas.microsoft.com/office/word/2012/wordml" xmlns:w16cid="http://schemas.microsoft.com/office/word/2016/wordml/cid" xmlns:w16se="http://schemas.microsoft.com/office/word/2015/wordml/symex" xmlns:wpg="http://schemas.microsoft.com/office/word/2010/wordprocessingGroup" xmlns:wpi="http://schemas.microsoft.com/office/word/2010/wordprocessingInk" xmlns:wne="http://schemas.microsoft.com/office/word/2006/wordml" xmlns:wps="http://schemas.microsoft.com/office/word/2010/wordprocessingShape" xmlns:w16="http://schemas.microsoft.com/office/word/2018/wordml" xmlns:w16cex="http://schemas.microsoft.com/office/word/2018/wordml/cex" xmlns:w16sdtdh="http://schemas.microsoft.com/office/word/2020/wordml/sdtdatahash" xmlns:w16sdtfl="http://schemas.microsoft.com/office/word/2024/wordml/sdtformatlock" mc:Ignorable="w14 w15 w16se w16cid wp14 w16 w16cex w16sdtdh w16sdtfl">
+<w:endnotes xmlns:wpc="http://schemas.microsoft.com/office/word/2010/wordprocessingCanvas" xmlns:cx="http://schemas.microsoft.com/office/drawing/2014/chartex" xmlns:cx1="http://schemas.microsoft.com/office/drawing/2015/9/8/chartex" xmlns:cx2="http://schemas.microsoft.com/office/drawing/2015/10/21/chartex" xmlns:cx3="http://schemas.microsoft.com/office/drawing/2016/5/9/chartex" xmlns:cx4="http://schemas.microsoft.com/office/drawing/2016/5/10/chartex" xmlns:cx5="http://schemas.microsoft.com/office/drawing/2016/5/11/chartex" xmlns:cx6="http://schemas.microsoft.com/office/drawing/2016/5/12/chartex" xmlns:cx7="http://schemas.microsoft.com/office/drawing/2016/5/13/chartex" xmlns:cx8="http://schemas.microsoft.com/office/drawing/2016/5/14/chartex" xmlns:mc="http://schemas.openxmlformats.org/markup-compatibility/2006" xmlns:aink="http://schemas.microsoft.com/office/drawing/2016/ink" xmlns:am3d="http://schemas.microsoft.com/office/drawing/2017/model3d" xmlns:o="urn:schemas-microsoft-com:office:office" xmlns:oel="http://schemas.microsoft.com/office/2019/extlst" xmlns:r="http://schemas.openxmlformats.org/officeDocument/2006/relationships" xmlns:m="http://schemas.openxmlformats.org/officeDocument/2006/math" xmlns:v="urn:schemas-microsoft-com:vml" xmlns:wp14="http://schemas.microsoft.com/office/word/2010/wordprocessingDrawing" xmlns:wp="http://schemas.openxmlformats.org/drawingml/2006/wordprocessingDrawing" xmlns:w10="urn:schemas-microsoft-com:office:word" xmlns:w="http://schemas.openxmlformats.org/wordprocessingml/2006/main" xmlns:w14="http://schemas.microsoft.com/office/word/2010/wordml" xmlns:w15="http://schemas.microsoft.com/office/word/2012/wordml" xmlns:w16cex="http://schemas.microsoft.com/office/word/2018/wordml/cex" xmlns:w16cid="http://schemas.microsoft.com/office/word/2016/wordml/cid" xmlns:w16="http://schemas.microsoft.com/office/word/2018/wordml" xmlns:w16du="http://schemas.microsoft.com/office/word/2023/wordml/word16du" xmlns:w16sdtdh="http://schemas.microsoft.com/office/word/2020/wordml/sdtdatahash" xmlns:w16sdtfl="http://schemas.microsoft.com/office/word/2024/wordml/sdtformatlock" xmlns:w16se="http://schemas.microsoft.com/office/word/2015/wordml/symex" xmlns:wpg="http://schemas.microsoft.com/office/word/2010/wordprocessingGroup" xmlns:wpi="http://schemas.microsoft.com/office/word/2010/wordprocessingInk" xmlns:wne="http://schemas.microsoft.com/office/word/2006/wordml" xmlns:wps="http://schemas.microsoft.com/office/word/2010/wordprocessingShape" mc:Ignorable="w14 w15 w16se w16cid w16 w16cex w16sdtdh w16sdtfl w16du wp14">
   <w:endnote w:type="separator" w:id="-1">
-    <w:p xmlns:wp14="http://schemas.microsoft.com/office/word/2010/wordml" wp14:textId="77777777">
+    <w:p>
       <w:pPr>
         <w:spacing w:after="0" w:line="240" w:lineRule="auto"/>
       </w:pPr>
@@ -1983,7 +1794,7 @@
     </w:p>
   </w:endnote>
   <w:endnote w:type="continuationSeparator" w:id="0">
-    <w:p xmlns:wp14="http://schemas.microsoft.com/office/word/2010/wordml" wp14:textId="77777777">
+    <w:p>
       <w:pPr>
         <w:spacing w:after="0" w:line="240" w:lineRule="auto"/>
       </w:pPr>
@@ -1996,9 +1807,9 @@
 </file>
 
 <file path=word/footnotes.xml><?xml version="1.0" encoding="utf-8"?>
-<w:footnotes xmlns:wpc="http://schemas.microsoft.com/office/word/2010/wordprocessingCanvas" xmlns:cx="http://schemas.microsoft.com/office/drawing/2014/chartex" xmlns:cx1="http://schemas.microsoft.com/office/drawing/2015/9/8/chartex" xmlns:cx2="http://schemas.microsoft.com/office/drawing/2015/10/21/chartex" xmlns:cx3="http://schemas.microsoft.com/office/drawing/2016/5/9/chartex" xmlns:cx4="http://schemas.microsoft.com/office/drawing/2016/5/10/chartex" xmlns:cx5="http://schemas.microsoft.com/office/drawing/2016/5/11/chartex" xmlns:cx6="http://schemas.microsoft.com/office/drawing/2016/5/12/chartex" xmlns:cx7="http://schemas.microsoft.com/office/drawing/2016/5/13/chartex" xmlns:cx8="http://schemas.microsoft.com/office/drawing/2016/5/14/chartex" xmlns:mc="http://schemas.openxmlformats.org/markup-compatibility/2006" xmlns:aink="http://schemas.microsoft.com/office/drawing/2016/ink" xmlns:am3d="http://schemas.microsoft.com/office/drawing/2017/model3d" xmlns:o="urn:schemas-microsoft-com:office:office" xmlns:r="http://schemas.openxmlformats.org/officeDocument/2006/relationships" xmlns:m="http://schemas.openxmlformats.org/officeDocument/2006/math" xmlns:v="urn:schemas-microsoft-com:vml" xmlns:wp14="http://schemas.microsoft.com/office/word/2010/wordprocessingDrawing" xmlns:wp="http://schemas.openxmlformats.org/drawingml/2006/wordprocessingDrawing" xmlns:w10="urn:schemas-microsoft-com:office:word" xmlns:w="http://schemas.openxmlformats.org/wordprocessingml/2006/main" xmlns:w14="http://schemas.microsoft.com/office/word/2010/wordml" xmlns:w15="http://schemas.microsoft.com/office/word/2012/wordml" xmlns:w16cid="http://schemas.microsoft.com/office/word/2016/wordml/cid" xmlns:w16se="http://schemas.microsoft.com/office/word/2015/wordml/symex" xmlns:wpg="http://schemas.microsoft.com/office/word/2010/wordprocessingGroup" xmlns:wpi="http://schemas.microsoft.com/office/word/2010/wordprocessingInk" xmlns:wne="http://schemas.microsoft.com/office/word/2006/wordml" xmlns:wps="http://schemas.microsoft.com/office/word/2010/wordprocessingShape" xmlns:w16="http://schemas.microsoft.com/office/word/2018/wordml" xmlns:w16cex="http://schemas.microsoft.com/office/word/2018/wordml/cex" xmlns:w16sdtdh="http://schemas.microsoft.com/office/word/2020/wordml/sdtdatahash" xmlns:w16sdtfl="http://schemas.microsoft.com/office/word/2024/wordml/sdtformatlock" mc:Ignorable="w14 w15 w16se w16cid wp14 w16 w16cex w16sdtdh w16sdtfl">
+<w:footnotes xmlns:wpc="http://schemas.microsoft.com/office/word/2010/wordprocessingCanvas" xmlns:cx="http://schemas.microsoft.com/office/drawing/2014/chartex" xmlns:cx1="http://schemas.microsoft.com/office/drawing/2015/9/8/chartex" xmlns:cx2="http://schemas.microsoft.com/office/drawing/2015/10/21/chartex" xmlns:cx3="http://schemas.microsoft.com/office/drawing/2016/5/9/chartex" xmlns:cx4="http://schemas.microsoft.com/office/drawing/2016/5/10/chartex" xmlns:cx5="http://schemas.microsoft.com/office/drawing/2016/5/11/chartex" xmlns:cx6="http://schemas.microsoft.com/office/drawing/2016/5/12/chartex" xmlns:cx7="http://schemas.microsoft.com/office/drawing/2016/5/13/chartex" xmlns:cx8="http://schemas.microsoft.com/office/drawing/2016/5/14/chartex" xmlns:mc="http://schemas.openxmlformats.org/markup-compatibility/2006" xmlns:aink="http://schemas.microsoft.com/office/drawing/2016/ink" xmlns:am3d="http://schemas.microsoft.com/office/drawing/2017/model3d" xmlns:o="urn:schemas-microsoft-com:office:office" xmlns:oel="http://schemas.microsoft.com/office/2019/extlst" xmlns:r="http://schemas.openxmlformats.org/officeDocument/2006/relationships" xmlns:m="http://schemas.openxmlformats.org/officeDocument/2006/math" xmlns:v="urn:schemas-microsoft-com:vml" xmlns:wp14="http://schemas.microsoft.com/office/word/2010/wordprocessingDrawing" xmlns:wp="http://schemas.openxmlformats.org/drawingml/2006/wordprocessingDrawing" xmlns:w10="urn:schemas-microsoft-com:office:word" xmlns:w="http://schemas.openxmlformats.org/wordprocessingml/2006/main" xmlns:w14="http://schemas.microsoft.com/office/word/2010/wordml" xmlns:w15="http://schemas.microsoft.com/office/word/2012/wordml" xmlns:w16cex="http://schemas.microsoft.com/office/word/2018/wordml/cex" xmlns:w16cid="http://schemas.microsoft.com/office/word/2016/wordml/cid" xmlns:w16="http://schemas.microsoft.com/office/word/2018/wordml" xmlns:w16du="http://schemas.microsoft.com/office/word/2023/wordml/word16du" xmlns:w16sdtdh="http://schemas.microsoft.com/office/word/2020/wordml/sdtdatahash" xmlns:w16sdtfl="http://schemas.microsoft.com/office/word/2024/wordml/sdtformatlock" xmlns:w16se="http://schemas.microsoft.com/office/word/2015/wordml/symex" xmlns:wpg="http://schemas.microsoft.com/office/word/2010/wordprocessingGroup" xmlns:wpi="http://schemas.microsoft.com/office/word/2010/wordprocessingInk" xmlns:wne="http://schemas.microsoft.com/office/word/2006/wordml" xmlns:wps="http://schemas.microsoft.com/office/word/2010/wordprocessingShape" mc:Ignorable="w14 w15 w16se w16cid w16 w16cex w16sdtdh w16sdtfl w16du wp14">
   <w:footnote w:type="separator" w:id="-1">
-    <w:p xmlns:wp14="http://schemas.microsoft.com/office/word/2010/wordml" wp14:textId="77777777">
+    <w:p>
       <w:pPr>
         <w:spacing w:after="0" w:line="240" w:lineRule="auto"/>
       </w:pPr>
@@ -2008,7 +1819,7 @@
     </w:p>
   </w:footnote>
   <w:footnote w:type="continuationSeparator" w:id="0">
-    <w:p xmlns:wp14="http://schemas.microsoft.com/office/word/2010/wordml" wp14:textId="77777777">
+    <w:p>
       <w:pPr>
         <w:spacing w:after="0" w:line="240" w:lineRule="auto"/>
       </w:pPr>
@@ -2021,11 +1832,11 @@
 </file>
 
 <file path=word/styles.xml><?xml version="1.0" encoding="utf-8"?>
-<w:styles xmlns:mc="http://schemas.openxmlformats.org/markup-compatibility/2006" xmlns:r="http://schemas.openxmlformats.org/officeDocument/2006/relationships" xmlns:w="http://schemas.openxmlformats.org/wordprocessingml/2006/main" xmlns:w14="http://schemas.microsoft.com/office/word/2010/wordml" xmlns:w15="http://schemas.microsoft.com/office/word/2012/wordml" xmlns:w16cid="http://schemas.microsoft.com/office/word/2016/wordml/cid" xmlns:w16se="http://schemas.microsoft.com/office/word/2015/wordml/symex" xmlns:wp14="http://schemas.microsoft.com/office/word/2010/wordprocessingDrawing" xmlns:w16="http://schemas.microsoft.com/office/word/2018/wordml" xmlns:w16cex="http://schemas.microsoft.com/office/word/2018/wordml/cex" xmlns:w16sdtdh="http://schemas.microsoft.com/office/word/2020/wordml/sdtdatahash" xmlns:w16sdtfl="http://schemas.microsoft.com/office/word/2024/wordml/sdtformatlock" mc:Ignorable="w14 w15 w16se w16cid wp14 w16 w16cex w16sdtdh w16sdtfl">
+<w:styles xmlns:mc="http://schemas.openxmlformats.org/markup-compatibility/2006" xmlns:r="http://schemas.openxmlformats.org/officeDocument/2006/relationships" xmlns:w="http://schemas.openxmlformats.org/wordprocessingml/2006/main" xmlns:w14="http://schemas.microsoft.com/office/word/2010/wordml" xmlns:w15="http://schemas.microsoft.com/office/word/2012/wordml" xmlns:w16cex="http://schemas.microsoft.com/office/word/2018/wordml/cex" xmlns:w16cid="http://schemas.microsoft.com/office/word/2016/wordml/cid" xmlns:w16="http://schemas.microsoft.com/office/word/2018/wordml" xmlns:w16du="http://schemas.microsoft.com/office/word/2023/wordml/word16du" xmlns:w16sdtdh="http://schemas.microsoft.com/office/word/2020/wordml/sdtdatahash" xmlns:w16sdtfl="http://schemas.microsoft.com/office/word/2024/wordml/sdtformatlock" xmlns:w16se="http://schemas.microsoft.com/office/word/2015/wordml/symex" mc:Ignorable="w14 w15 w16se w16cid w16 w16cex w16sdtdh w16sdtfl w16du">
   <w:docDefaults>
     <w:rPrDefault>
       <w:rPr>
-        <w:rFonts w:asciiTheme="minorHAnsi" w:hAnsiTheme="minorHAnsi" w:eastAsiaTheme="minorHAnsi" w:cstheme="minorBidi"/>
+        <w:rFonts w:asciiTheme="minorHAnsi" w:eastAsiaTheme="minorHAnsi" w:hAnsiTheme="minorHAnsi" w:cstheme="minorBidi"/>
         <w:sz w:val="24"/>
         <w:szCs w:val="24"/>
         <w:lang w:val="es-MX" w:eastAsia="en-US" w:bidi="ar-SA"/>
@@ -2037,17 +1848,17 @@
       </w:pPr>
     </w:pPrDefault>
   </w:docDefaults>
-  <w:latentStyles w:defLockedState="0" w:defUIPriority="99" w:defSemiHidden="0" w:defUnhideWhenUsed="0" w:defQFormat="0" w:count="375">
+  <w:latentStyles w:defLockedState="0" w:defUIPriority="99" w:defSemiHidden="0" w:defUnhideWhenUsed="0" w:defQFormat="0" w:count="376">
     <w:lsdException w:name="Normal" w:uiPriority="0" w:qFormat="1"/>
     <w:lsdException w:name="heading 1" w:uiPriority="9" w:qFormat="1"/>
-    <w:lsdException w:name="heading 2" w:uiPriority="9" w:semiHidden="1" w:unhideWhenUsed="1" w:qFormat="1"/>
-    <w:lsdException w:name="heading 3" w:uiPriority="9" w:semiHidden="1" w:unhideWhenUsed="1" w:qFormat="1"/>
-    <w:lsdException w:name="heading 4" w:uiPriority="9" w:semiHidden="1" w:unhideWhenUsed="1" w:qFormat="1"/>
-    <w:lsdException w:name="heading 5" w:uiPriority="9" w:semiHidden="1" w:unhideWhenUsed="1" w:qFormat="1"/>
-    <w:lsdException w:name="heading 6" w:uiPriority="9" w:semiHidden="1" w:unhideWhenUsed="1" w:qFormat="1"/>
-    <w:lsdException w:name="heading 7" w:uiPriority="9" w:semiHidden="1" w:unhideWhenUsed="1" w:qFormat="1"/>
-    <w:lsdException w:name="heading 8" w:uiPriority="9" w:semiHidden="1" w:unhideWhenUsed="1" w:qFormat="1"/>
-    <w:lsdException w:name="heading 9" w:uiPriority="9" w:semiHidden="1" w:unhideWhenUsed="1" w:qFormat="1"/>
+    <w:lsdException w:name="heading 2" w:semiHidden="1" w:uiPriority="9" w:unhideWhenUsed="1" w:qFormat="1"/>
+    <w:lsdException w:name="heading 3" w:semiHidden="1" w:uiPriority="9" w:unhideWhenUsed="1" w:qFormat="1"/>
+    <w:lsdException w:name="heading 4" w:semiHidden="1" w:uiPriority="9" w:unhideWhenUsed="1" w:qFormat="1"/>
+    <w:lsdException w:name="heading 5" w:semiHidden="1" w:uiPriority="9" w:unhideWhenUsed="1" w:qFormat="1"/>
+    <w:lsdException w:name="heading 6" w:semiHidden="1" w:uiPriority="9" w:unhideWhenUsed="1" w:qFormat="1"/>
+    <w:lsdException w:name="heading 7" w:semiHidden="1" w:uiPriority="9" w:unhideWhenUsed="1" w:qFormat="1"/>
+    <w:lsdException w:name="heading 8" w:semiHidden="1" w:uiPriority="9" w:unhideWhenUsed="1" w:qFormat="1"/>
+    <w:lsdException w:name="heading 9" w:semiHidden="1" w:uiPriority="9" w:unhideWhenUsed="1" w:qFormat="1"/>
     <w:lsdException w:name="index 1" w:semiHidden="1" w:unhideWhenUsed="1"/>
     <w:lsdException w:name="index 2" w:semiHidden="1" w:unhideWhenUsed="1"/>
     <w:lsdException w:name="index 3" w:semiHidden="1" w:unhideWhenUsed="1"/>
@@ -2057,22 +1868,22 @@
     <w:lsdException w:name="index 7" w:semiHidden="1" w:unhideWhenUsed="1"/>
     <w:lsdException w:name="index 8" w:semiHidden="1" w:unhideWhenUsed="1"/>
     <w:lsdException w:name="index 9" w:semiHidden="1" w:unhideWhenUsed="1"/>
-    <w:lsdException w:name="toc 1" w:uiPriority="39" w:semiHidden="1" w:unhideWhenUsed="1"/>
-    <w:lsdException w:name="toc 2" w:uiPriority="39" w:semiHidden="1" w:unhideWhenUsed="1"/>
-    <w:lsdException w:name="toc 3" w:uiPriority="39" w:semiHidden="1" w:unhideWhenUsed="1"/>
-    <w:lsdException w:name="toc 4" w:uiPriority="39" w:semiHidden="1" w:unhideWhenUsed="1"/>
-    <w:lsdException w:name="toc 5" w:uiPriority="39" w:semiHidden="1" w:unhideWhenUsed="1"/>
-    <w:lsdException w:name="toc 6" w:uiPriority="39" w:semiHidden="1" w:unhideWhenUsed="1"/>
-    <w:lsdException w:name="toc 7" w:uiPriority="39" w:semiHidden="1" w:unhideWhenUsed="1"/>
-    <w:lsdException w:name="toc 8" w:uiPriority="39" w:semiHidden="1" w:unhideWhenUsed="1"/>
-    <w:lsdException w:name="toc 9" w:uiPriority="39" w:semiHidden="1" w:unhideWhenUsed="1"/>
+    <w:lsdException w:name="toc 1" w:semiHidden="1" w:uiPriority="39" w:unhideWhenUsed="1"/>
+    <w:lsdException w:name="toc 2" w:semiHidden="1" w:uiPriority="39" w:unhideWhenUsed="1"/>
+    <w:lsdException w:name="toc 3" w:semiHidden="1" w:uiPriority="39" w:unhideWhenUsed="1"/>
+    <w:lsdException w:name="toc 4" w:semiHidden="1" w:uiPriority="39" w:unhideWhenUsed="1"/>
+    <w:lsdException w:name="toc 5" w:semiHidden="1" w:uiPriority="39" w:unhideWhenUsed="1"/>
+    <w:lsdException w:name="toc 6" w:semiHidden="1" w:uiPriority="39" w:unhideWhenUsed="1"/>
+    <w:lsdException w:name="toc 7" w:semiHidden="1" w:uiPriority="39" w:unhideWhenUsed="1"/>
+    <w:lsdException w:name="toc 8" w:semiHidden="1" w:uiPriority="39" w:unhideWhenUsed="1"/>
+    <w:lsdException w:name="toc 9" w:semiHidden="1" w:uiPriority="39" w:unhideWhenUsed="1"/>
     <w:lsdException w:name="Normal Indent" w:semiHidden="1" w:unhideWhenUsed="1"/>
     <w:lsdException w:name="footnote text" w:semiHidden="1" w:unhideWhenUsed="1"/>
     <w:lsdException w:name="annotation text" w:semiHidden="1" w:unhideWhenUsed="1"/>
     <w:lsdException w:name="header" w:semiHidden="1" w:unhideWhenUsed="1"/>
     <w:lsdException w:name="footer" w:semiHidden="1" w:unhideWhenUsed="1"/>
     <w:lsdException w:name="index heading" w:semiHidden="1" w:unhideWhenUsed="1"/>
-    <w:lsdException w:name="caption" w:uiPriority="35" w:semiHidden="1" w:unhideWhenUsed="1" w:qFormat="1"/>
+    <w:lsdException w:name="caption" w:semiHidden="1" w:uiPriority="35" w:unhideWhenUsed="1" w:qFormat="1"/>
     <w:lsdException w:name="table of figures" w:semiHidden="1" w:unhideWhenUsed="1"/>
     <w:lsdException w:name="envelope address" w:semiHidden="1" w:unhideWhenUsed="1"/>
     <w:lsdException w:name="envelope return" w:semiHidden="1" w:unhideWhenUsed="1"/>
@@ -2103,7 +1914,7 @@
     <w:lsdException w:name="Title" w:uiPriority="10" w:qFormat="1"/>
     <w:lsdException w:name="Closing" w:semiHidden="1" w:unhideWhenUsed="1"/>
     <w:lsdException w:name="Signature" w:semiHidden="1" w:unhideWhenUsed="1"/>
-    <w:lsdException w:name="Default Paragraph Font" w:uiPriority="1" w:semiHidden="1" w:unhideWhenUsed="1"/>
+    <w:lsdException w:name="Default Paragraph Font" w:semiHidden="1" w:uiPriority="1" w:unhideWhenUsed="1"/>
     <w:lsdException w:name="Body Text" w:semiHidden="1" w:unhideWhenUsed="1"/>
     <w:lsdException w:name="Body Text Indent" w:semiHidden="1" w:unhideWhenUsed="1"/>
     <w:lsdException w:name="List Continue" w:semiHidden="1" w:unhideWhenUsed="1"/>
@@ -2303,8 +2114,8 @@
     <w:lsdException w:name="Subtle Reference" w:uiPriority="31" w:qFormat="1"/>
     <w:lsdException w:name="Intense Reference" w:uiPriority="32" w:qFormat="1"/>
     <w:lsdException w:name="Book Title" w:uiPriority="33" w:qFormat="1"/>
-    <w:lsdException w:name="Bibliography" w:uiPriority="37" w:semiHidden="1" w:unhideWhenUsed="1"/>
-    <w:lsdException w:name="TOC Heading" w:uiPriority="39" w:semiHidden="1" w:unhideWhenUsed="1" w:qFormat="1"/>
+    <w:lsdException w:name="Bibliography" w:semiHidden="1" w:uiPriority="37" w:unhideWhenUsed="1"/>
+    <w:lsdException w:name="TOC Heading" w:semiHidden="1" w:uiPriority="39" w:unhideWhenUsed="1" w:qFormat="1"/>
     <w:lsdException w:name="Plain Table 1" w:uiPriority="41"/>
     <w:lsdException w:name="Plain Table 2" w:uiPriority="42"/>
     <w:lsdException w:name="Plain Table 3" w:uiPriority="43"/>
@@ -2413,18 +2224,39 @@
     <w:lsdException w:name="Smart Hyperlink" w:semiHidden="1" w:unhideWhenUsed="1"/>
     <w:lsdException w:name="Hashtag" w:semiHidden="1" w:unhideWhenUsed="1"/>
     <w:lsdException w:name="Unresolved Mention" w:semiHidden="1" w:unhideWhenUsed="1"/>
+    <w:lsdException w:name="Smart Link" w:semiHidden="1" w:unhideWhenUsed="1"/>
   </w:latentStyles>
-  <w:style w:type="paragraph" w:styleId="Normal" w:default="1">
+  <w:style w:type="paragraph" w:default="1" w:styleId="Normal">
     <w:name w:val="Normal"/>
     <w:qFormat/>
   </w:style>
-  <w:style w:type="character" w:styleId="Fuentedeprrafopredeter" w:default="1">
+  <w:style w:type="paragraph" w:styleId="Ttulo1">
+    <w:name w:val="heading 1"/>
+    <w:basedOn w:val="Normal"/>
+    <w:next w:val="Normal"/>
+    <w:uiPriority w:val="9"/>
+    <w:qFormat/>
+    <w:rsid w:val="0DBC9C2B"/>
+    <w:pPr>
+      <w:keepNext/>
+      <w:keepLines/>
+      <w:spacing w:before="360" w:after="80"/>
+      <w:outlineLvl w:val="0"/>
+    </w:pPr>
+    <w:rPr>
+      <w:rFonts w:asciiTheme="majorHAnsi" w:eastAsiaTheme="minorEastAsia" w:hAnsiTheme="majorHAnsi" w:cstheme="majorEastAsia"/>
+      <w:color w:val="0F4761" w:themeColor="accent1" w:themeShade="BF"/>
+      <w:sz w:val="40"/>
+      <w:szCs w:val="40"/>
+    </w:rPr>
+  </w:style>
+  <w:style w:type="character" w:default="1" w:styleId="Fuentedeprrafopredeter">
     <w:name w:val="Default Paragraph Font"/>
     <w:uiPriority w:val="1"/>
     <w:semiHidden/>
     <w:unhideWhenUsed/>
   </w:style>
-  <w:style w:type="table" w:styleId="Tablanormal" w:default="1">
+  <w:style w:type="table" w:default="1" w:styleId="Tablanormal">
     <w:name w:val="Normal Table"/>
     <w:uiPriority w:val="99"/>
     <w:semiHidden/>
@@ -2439,7 +2271,7 @@
       </w:tblCellMar>
     </w:tblPr>
   </w:style>
-  <w:style w:type="numbering" w:styleId="Sinlista" w:default="1">
+  <w:style w:type="numbering" w:default="1" w:styleId="Sinlista">
     <w:name w:val="No List"/>
     <w:uiPriority w:val="99"/>
     <w:semiHidden/>
@@ -2460,7 +2292,7 @@
       <w:spacing w:after="0" w:line="240" w:lineRule="auto"/>
     </w:pPr>
   </w:style>
-  <w:style w:type="character" w:styleId="EncabezadoCar" w:customStyle="1">
+  <w:style w:type="character" w:customStyle="1" w:styleId="EncabezadoCar">
     <w:name w:val="Encabezado Car"/>
     <w:basedOn w:val="Fuentedeprrafopredeter"/>
     <w:link w:val="Encabezado"/>
@@ -2482,63 +2314,36 @@
       <w:spacing w:after="0" w:line="240" w:lineRule="auto"/>
     </w:pPr>
   </w:style>
-  <w:style w:type="character" w:styleId="PiedepginaCar" w:customStyle="1">
+  <w:style w:type="character" w:customStyle="1" w:styleId="PiedepginaCar">
     <w:name w:val="Pie de página Car"/>
     <w:basedOn w:val="Fuentedeprrafopredeter"/>
     <w:link w:val="Piedepgina"/>
     <w:uiPriority w:val="99"/>
     <w:rsid w:val="001B2354"/>
   </w:style>
-  <w:style xmlns:w="http://schemas.openxmlformats.org/wordprocessingml/2006/main" w:type="table" w:styleId="TableGrid">
-    <w:name xmlns:w="http://schemas.openxmlformats.org/wordprocessingml/2006/main" w:val="Table Grid"/>
-    <w:basedOn xmlns:w="http://schemas.openxmlformats.org/wordprocessingml/2006/main" w:val="Tablanormal"/>
-    <w:uiPriority xmlns:w="http://schemas.openxmlformats.org/wordprocessingml/2006/main" w:val="59"/>
-    <w:rsid xmlns:w="http://schemas.openxmlformats.org/wordprocessingml/2006/main" w:val="00FB4123"/>
-    <w:pPr xmlns:w="http://schemas.openxmlformats.org/wordprocessingml/2006/main">
+  <w:style w:type="table" w:styleId="Tablaconcuadrcula">
+    <w:name w:val="Table Grid"/>
+    <w:basedOn w:val="Tablanormal"/>
+    <w:uiPriority w:val="59"/>
+    <w:rsid w:val="00FB4123"/>
+    <w:pPr>
       <w:spacing w:after="0" w:line="240" w:lineRule="auto"/>
     </w:pPr>
-    <w:tblPr xmlns:w="http://schemas.openxmlformats.org/wordprocessingml/2006/main">
-      <w:tblInd w:w="0" w:type="dxa"/>
+    <w:tblPr>
       <w:tblBorders>
-        <w:top w:val="single" w:color="000000" w:themeColor="text1" w:sz="4" w:space="0"/>
-        <w:left w:val="single" w:color="000000" w:themeColor="text1" w:sz="4" w:space="0"/>
-        <w:bottom w:val="single" w:color="000000" w:themeColor="text1" w:sz="4" w:space="0"/>
-        <w:right w:val="single" w:color="000000" w:themeColor="text1" w:sz="4" w:space="0"/>
-        <w:insideH w:val="single" w:color="000000" w:themeColor="text1" w:sz="4" w:space="0"/>
-        <w:insideV w:val="single" w:color="000000" w:themeColor="text1" w:sz="4" w:space="0"/>
+        <w:top w:val="single" w:sz="4" w:space="0" w:color="000000" w:themeColor="text1"/>
+        <w:left w:val="single" w:sz="4" w:space="0" w:color="000000" w:themeColor="text1"/>
+        <w:bottom w:val="single" w:sz="4" w:space="0" w:color="000000" w:themeColor="text1"/>
+        <w:right w:val="single" w:sz="4" w:space="0" w:color="000000" w:themeColor="text1"/>
+        <w:insideH w:val="single" w:sz="4" w:space="0" w:color="000000" w:themeColor="text1"/>
+        <w:insideV w:val="single" w:sz="4" w:space="0" w:color="000000" w:themeColor="text1"/>
       </w:tblBorders>
-      <w:tblCellMar>
-        <w:top w:w="0" w:type="dxa"/>
-        <w:left w:w="108" w:type="dxa"/>
-        <w:bottom w:w="0" w:type="dxa"/>
-        <w:right w:w="108" w:type="dxa"/>
-      </w:tblCellMar>
     </w:tblPr>
   </w:style>
-  <w:style w:type="paragraph" w:styleId="Heading1">
-    <w:uiPriority w:val="9"/>
-    <w:name w:val="heading 1"/>
-    <w:basedOn w:val="Normal"/>
-    <w:next w:val="Normal"/>
-    <w:qFormat/>
-    <w:rsid w:val="0DBC9C2B"/>
-    <w:rPr>
-      <w:rFonts w:ascii="Aptos Display" w:hAnsi="Aptos Display" w:eastAsia="Aptos Display" w:cs="" w:asciiTheme="majorAscii" w:hAnsiTheme="majorAscii" w:eastAsiaTheme="minorAscii" w:cstheme="majorEastAsia"/>
-      <w:color w:val="0F4761" w:themeColor="accent1" w:themeTint="FF" w:themeShade="BF"/>
-      <w:sz w:val="40"/>
-      <w:szCs w:val="40"/>
-    </w:rPr>
-    <w:pPr>
-      <w:keepNext w:val="1"/>
-      <w:keepLines w:val="1"/>
-      <w:spacing w:before="360" w:after="80"/>
-      <w:outlineLvl w:val="0"/>
-    </w:pPr>
-  </w:style>
-  <w:style w:type="character" w:styleId="Hyperlink">
-    <w:uiPriority w:val="99"/>
+  <w:style w:type="character" w:styleId="Hipervnculo">
     <w:name w:val="Hyperlink"/>
     <w:basedOn w:val="Fuentedeprrafopredeter"/>
+    <w:uiPriority w:val="99"/>
     <w:unhideWhenUsed/>
     <w:rsid w:val="0DBC9C2B"/>
     <w:rPr>
@@ -2550,7 +2355,7 @@
 </file>
 
 <file path=word/theme/theme1.xml><?xml version="1.0" encoding="utf-8"?>
-<a:theme xmlns:thm15="http://schemas.microsoft.com/office/thememl/2012/main" xmlns:a="http://schemas.openxmlformats.org/drawingml/2006/main" name="Tema de Office">
+<a:theme xmlns:a="http://schemas.openxmlformats.org/drawingml/2006/main" name="Tema de Office">
   <a:themeElements>
     <a:clrScheme name="Office">
       <a:dk1>
@@ -2845,6 +2650,33 @@
 </file>
 
 <file path=customXml/item1.xml><?xml version="1.0" encoding="utf-8"?>
+<?mso-contentType ?>
+<FormTemplates xmlns="http://schemas.microsoft.com/sharepoint/v3/contenttype/forms">
+  <Display>DocumentLibraryForm</Display>
+  <Edit>DocumentLibraryForm</Edit>
+  <New>DocumentLibraryForm</New>
+</FormTemplates>
+</file>
+
+<file path=customXml/item2.xml><?xml version="1.0" encoding="utf-8"?>
+<p:properties xmlns:p="http://schemas.microsoft.com/office/2006/metadata/properties" xmlns:xsi="http://www.w3.org/2001/XMLSchema-instance" xmlns:pc="http://schemas.microsoft.com/office/infopath/2007/PartnerControls">
+  <documentManagement>
+    <SharedWithUsers xmlns="aea3a4dd-ad68-4c09-8fcd-d380badf67b5">
+      <UserInfo>
+        <DisplayName/>
+        <AccountId xsi:nil="true"/>
+        <AccountType/>
+      </UserInfo>
+    </SharedWithUsers>
+    <lcf76f155ced4ddcb4097134ff3c332f xmlns="8efacf54-3af5-4846-9aca-6e8169fe1a0e">
+      <Terms xmlns="http://schemas.microsoft.com/office/infopath/2007/PartnerControls"/>
+    </lcf76f155ced4ddcb4097134ff3c332f>
+    <TaxCatchAll xmlns="aea3a4dd-ad68-4c09-8fcd-d380badf67b5" xsi:nil="true"/>
+  </documentManagement>
+</p:properties>
+</file>
+
+<file path=customXml/item3.xml><?xml version="1.0" encoding="utf-8"?>
 <ct:contentTypeSchema xmlns:ct="http://schemas.microsoft.com/office/2006/metadata/contentType" xmlns:ma="http://schemas.microsoft.com/office/2006/metadata/properties/metaAttributes" ct:_="" ma:_="" ma:contentTypeName="Documento" ma:contentTypeID="0x010100F7B2620488C365419ACDBBCCE69988B8" ma:contentTypeVersion="18" ma:contentTypeDescription="Crear nuevo documento." ma:contentTypeScope="" ma:versionID="39872eee33df7860df41b590513910cf">
   <xsd:schema xmlns:xsd="http://www.w3.org/2001/XMLSchema" xmlns:xs="http://www.w3.org/2001/XMLSchema" xmlns:p="http://schemas.microsoft.com/office/2006/metadata/properties" xmlns:ns2="8efacf54-3af5-4846-9aca-6e8169fe1a0e" xmlns:ns3="aea3a4dd-ad68-4c09-8fcd-d380badf67b5" targetNamespace="http://schemas.microsoft.com/office/2006/metadata/properties" ma:root="true" ma:fieldsID="014d7b78555748ad47db0be73fd9d903" ns2:_="" ns3:_="">
     <xsd:import namespace="8efacf54-3af5-4846-9aca-6e8169fe1a0e"/>
@@ -3099,41 +2931,40 @@
 </ct:contentTypeSchema>
 </file>
 
-<file path=customXml/item2.xml><?xml version="1.0" encoding="utf-8"?>
-<?mso-contentType ?>
-<FormTemplates xmlns="http://schemas.microsoft.com/sharepoint/v3/contenttype/forms">
-  <Display>DocumentLibraryForm</Display>
-  <Edit>DocumentLibraryForm</Edit>
-  <New>DocumentLibraryForm</New>
-</FormTemplates>
-</file>
-
-<file path=customXml/item3.xml><?xml version="1.0" encoding="utf-8"?>
-<p:properties xmlns:p="http://schemas.microsoft.com/office/2006/metadata/properties" xmlns:xsi="http://www.w3.org/2001/XMLSchema-instance" xmlns:pc="http://schemas.microsoft.com/office/infopath/2007/PartnerControls">
-  <documentManagement>
-    <SharedWithUsers xmlns="aea3a4dd-ad68-4c09-8fcd-d380badf67b5">
-      <UserInfo>
-        <DisplayName/>
-        <AccountId xsi:nil="true"/>
-        <AccountType/>
-      </UserInfo>
-    </SharedWithUsers>
-    <lcf76f155ced4ddcb4097134ff3c332f xmlns="8efacf54-3af5-4846-9aca-6e8169fe1a0e">
-      <Terms xmlns="http://schemas.microsoft.com/office/infopath/2007/PartnerControls"/>
-    </lcf76f155ced4ddcb4097134ff3c332f>
-    <TaxCatchAll xmlns="aea3a4dd-ad68-4c09-8fcd-d380badf67b5" xsi:nil="true"/>
-  </documentManagement>
-</p:properties>
-</file>
-
 <file path=customXml/itemProps1.xml><?xml version="1.0" encoding="utf-8"?>
-<ds:datastoreItem xmlns:ds="http://schemas.openxmlformats.org/officeDocument/2006/customXml" ds:itemID="{C67F6AA2-3F56-4834-B6C8-F6A16B0F11E0}"/>
+<ds:datastoreItem xmlns:ds="http://schemas.openxmlformats.org/officeDocument/2006/customXml" ds:itemID="{7228CB6A-450E-4E36-88CB-C9EE118D0FB7}">
+  <ds:schemaRefs>
+    <ds:schemaRef ds:uri="http://schemas.microsoft.com/sharepoint/v3/contenttype/forms"/>
+  </ds:schemaRefs>
+</ds:datastoreItem>
 </file>
 
 <file path=customXml/itemProps2.xml><?xml version="1.0" encoding="utf-8"?>
-<ds:datastoreItem xmlns:ds="http://schemas.openxmlformats.org/officeDocument/2006/customXml" ds:itemID="{7228CB6A-450E-4E36-88CB-C9EE118D0FB7}"/>
+<ds:datastoreItem xmlns:ds="http://schemas.openxmlformats.org/officeDocument/2006/customXml" ds:itemID="{B3D14FD6-8506-4B26-B168-C69102AA9FE3}">
+  <ds:schemaRefs>
+    <ds:schemaRef ds:uri="http://schemas.microsoft.com/office/2006/metadata/properties"/>
+    <ds:schemaRef ds:uri="http://schemas.microsoft.com/office/infopath/2007/PartnerControls"/>
+    <ds:schemaRef ds:uri="aea3a4dd-ad68-4c09-8fcd-d380badf67b5"/>
+    <ds:schemaRef ds:uri="8efacf54-3af5-4846-9aca-6e8169fe1a0e"/>
+  </ds:schemaRefs>
+</ds:datastoreItem>
 </file>
 
 <file path=customXml/itemProps3.xml><?xml version="1.0" encoding="utf-8"?>
-<ds:datastoreItem xmlns:ds="http://schemas.openxmlformats.org/officeDocument/2006/customXml" ds:itemID="{B3D14FD6-8506-4B26-B168-C69102AA9FE3}"/>
+<ds:datastoreItem xmlns:ds="http://schemas.openxmlformats.org/officeDocument/2006/customXml" ds:itemID="{C67F6AA2-3F56-4834-B6C8-F6A16B0F11E0}">
+  <ds:schemaRefs>
+    <ds:schemaRef ds:uri="http://schemas.microsoft.com/office/2006/metadata/contentType"/>
+    <ds:schemaRef ds:uri="http://schemas.microsoft.com/office/2006/metadata/properties/metaAttributes"/>
+    <ds:schemaRef ds:uri="http://www.w3.org/2001/XMLSchema"/>
+    <ds:schemaRef ds:uri="http://schemas.microsoft.com/office/2006/metadata/properties"/>
+    <ds:schemaRef ds:uri="8efacf54-3af5-4846-9aca-6e8169fe1a0e"/>
+    <ds:schemaRef ds:uri="aea3a4dd-ad68-4c09-8fcd-d380badf67b5"/>
+    <ds:schemaRef ds:uri="http://schemas.microsoft.com/office/2006/documentManagement/types"/>
+    <ds:schemaRef ds:uri="http://schemas.microsoft.com/office/infopath/2007/PartnerControls"/>
+    <ds:schemaRef ds:uri="http://schemas.openxmlformats.org/package/2006/metadata/core-properties"/>
+    <ds:schemaRef ds:uri="http://purl.org/dc/elements/1.1/"/>
+    <ds:schemaRef ds:uri="http://purl.org/dc/terms/"/>
+    <ds:schemaRef ds:uri="http://schemas.microsoft.com/internal/obd"/>
+  </ds:schemaRefs>
+</ds:datastoreItem>
 </file>
</xml_diff>